<commit_message>
Completed order.html, uploaded restaurant images, tested mobile version, all good
</commit_message>
<xml_diff>
--- a/files/Okotoks_Pizza_Menu_Descriptions.docx
+++ b/files/Okotoks_Pizza_Menu_Descriptions.docx
@@ -7,7 +7,19 @@
         <w:t xml:space="preserve">Pizza </w:t>
       </w:r>
       <w:r>
-        <w:t>is a delicious dish of Italian origin consisting of a usually round, flattened base of leavened wheat-based dough topped with tomatoes, cheese, and often various other ingredients such as anchovies, mushrooms, onions, olives, pineapple, pepperoni, meats, etc.</w:t>
+        <w:t xml:space="preserve">is </w:t>
+      </w:r>
+      <w:r>
+        <w:t xml:space="preserve">our passion. This </w:t>
+      </w:r>
+      <w:r>
+        <w:t>delicious dish of Italian origin consist</w:t>
+      </w:r>
+      <w:r>
+        <w:t>s</w:t>
+      </w:r>
+      <w:r>
+        <w:t xml:space="preserve"> of a usually round, flattened base of leavened wheat-based dough topped with tomatoes, cheese, and often various other ingredients such as anchovies, mushrooms, onions, olives, pineapple, pepperoni, meats, etc.</w:t>
       </w:r>
     </w:p>
     <w:p/>
@@ -2015,6 +2027,14 @@
           <w:color w:val="222222"/>
           <w:shd w:val="clear" w:color="auto" w:fill="FFFFFF"/>
         </w:rPr>
+        <w:t xml:space="preserve">is placed </w:t>
+      </w:r>
+      <w:r>
+        <w:rPr>
+          <w:rFonts w:ascii="Arial" w:hAnsi="Arial" w:cs="Arial"/>
+          <w:color w:val="222222"/>
+          <w:shd w:val="clear" w:color="auto" w:fill="FFFFFF"/>
+        </w:rPr>
         <w:t xml:space="preserve">on a </w:t>
       </w:r>
       <w:r>
@@ -2225,6 +2245,648 @@
           <w:color w:val="222222"/>
           <w:shd w:val="clear" w:color="auto" w:fill="FFFFFF"/>
         </w:rPr>
+        <w:t>fluffy</w:t>
+      </w:r>
+      <w:r>
+        <w:rPr>
+          <w:rFonts w:ascii="Arial" w:hAnsi="Arial" w:cs="Arial"/>
+          <w:color w:val="222222"/>
+          <w:shd w:val="clear" w:color="auto" w:fill="FFFFFF"/>
+        </w:rPr>
+        <w:t>.</w:t>
+      </w:r>
+    </w:p>
+    <w:p>
+      <w:pPr>
+        <w:rPr>
+          <w:rFonts w:ascii="Arial" w:hAnsi="Arial" w:cs="Arial"/>
+          <w:color w:val="222222"/>
+          <w:shd w:val="clear" w:color="auto" w:fill="FFFFFF"/>
+        </w:rPr>
+      </w:pPr>
+    </w:p>
+    <w:p>
+      <w:pPr>
+        <w:rPr>
+          <w:rFonts w:ascii="Arial" w:hAnsi="Arial" w:cs="Arial"/>
+          <w:color w:val="222222"/>
+          <w:shd w:val="clear" w:color="auto" w:fill="FFFFFF"/>
+        </w:rPr>
+      </w:pPr>
+      <w:r>
+        <w:rPr>
+          <w:rFonts w:ascii="Arial" w:hAnsi="Arial" w:cs="Arial"/>
+          <w:color w:val="222222"/>
+          <w:shd w:val="clear" w:color="auto" w:fill="FFFFFF"/>
+        </w:rPr>
+        <w:t xml:space="preserve">Italian </w:t>
+      </w:r>
+      <w:r>
+        <w:rPr>
+          <w:rFonts w:ascii="Arial" w:hAnsi="Arial" w:cs="Arial"/>
+          <w:color w:val="222222"/>
+          <w:shd w:val="clear" w:color="auto" w:fill="FFFFFF"/>
+        </w:rPr>
+        <w:t>g</w:t>
+      </w:r>
+      <w:r>
+        <w:rPr>
+          <w:rFonts w:ascii="Arial" w:hAnsi="Arial" w:cs="Arial"/>
+          <w:color w:val="222222"/>
+          <w:shd w:val="clear" w:color="auto" w:fill="FFFFFF"/>
+        </w:rPr>
+        <w:t xml:space="preserve">rilled </w:t>
+      </w:r>
+      <w:r>
+        <w:rPr>
+          <w:rFonts w:ascii="Arial" w:hAnsi="Arial" w:cs="Arial"/>
+          <w:color w:val="222222"/>
+          <w:shd w:val="clear" w:color="auto" w:fill="FFFFFF"/>
+        </w:rPr>
+        <w:t>v</w:t>
+      </w:r>
+      <w:r>
+        <w:rPr>
+          <w:rFonts w:ascii="Arial" w:hAnsi="Arial" w:cs="Arial"/>
+          <w:color w:val="222222"/>
+          <w:shd w:val="clear" w:color="auto" w:fill="FFFFFF"/>
+        </w:rPr>
+        <w:t xml:space="preserve">egetables </w:t>
+      </w:r>
+      <w:r>
+        <w:rPr>
+          <w:rFonts w:ascii="Arial" w:hAnsi="Arial" w:cs="Arial"/>
+          <w:color w:val="222222"/>
+          <w:shd w:val="clear" w:color="auto" w:fill="FFFFFF"/>
+        </w:rPr>
+        <w:t xml:space="preserve">consist of </w:t>
+      </w:r>
+      <w:r>
+        <w:rPr>
+          <w:rFonts w:ascii="Arial" w:hAnsi="Arial" w:cs="Arial"/>
+          <w:color w:val="222222"/>
+          <w:shd w:val="clear" w:color="auto" w:fill="FFFFFF"/>
+        </w:rPr>
+        <w:t>marinated zucchini, yellow squash,</w:t>
+      </w:r>
+      <w:r>
+        <w:rPr>
+          <w:rFonts w:ascii="Arial" w:hAnsi="Arial" w:cs="Arial"/>
+          <w:color w:val="222222"/>
+          <w:shd w:val="clear" w:color="auto" w:fill="FFFFFF"/>
+        </w:rPr>
+        <w:t xml:space="preserve"> asparagus, </w:t>
+      </w:r>
+      <w:r>
+        <w:rPr>
+          <w:rFonts w:ascii="Arial" w:hAnsi="Arial" w:cs="Arial"/>
+          <w:color w:val="222222"/>
+          <w:shd w:val="clear" w:color="auto" w:fill="FFFFFF"/>
+        </w:rPr>
+        <w:t>mushroom</w:t>
+      </w:r>
+      <w:r>
+        <w:rPr>
+          <w:rFonts w:ascii="Arial" w:hAnsi="Arial" w:cs="Arial"/>
+          <w:color w:val="222222"/>
+          <w:shd w:val="clear" w:color="auto" w:fill="FFFFFF"/>
+        </w:rPr>
+        <w:t>s</w:t>
+      </w:r>
+      <w:r>
+        <w:rPr>
+          <w:rFonts w:ascii="Arial" w:hAnsi="Arial" w:cs="Arial"/>
+          <w:color w:val="222222"/>
+          <w:shd w:val="clear" w:color="auto" w:fill="FFFFFF"/>
+        </w:rPr>
+        <w:t>,</w:t>
+      </w:r>
+      <w:r>
+        <w:rPr>
+          <w:rFonts w:ascii="Arial" w:hAnsi="Arial" w:cs="Arial"/>
+          <w:color w:val="222222"/>
+          <w:shd w:val="clear" w:color="auto" w:fill="FFFFFF"/>
+        </w:rPr>
+        <w:t xml:space="preserve"> </w:t>
+      </w:r>
+      <w:r>
+        <w:rPr>
+          <w:rFonts w:ascii="Arial" w:hAnsi="Arial" w:cs="Arial"/>
+          <w:color w:val="222222"/>
+          <w:shd w:val="clear" w:color="auto" w:fill="FFFFFF"/>
+        </w:rPr>
+        <w:t xml:space="preserve">onions, and peppers cooked on the grill and finished with grated </w:t>
+      </w:r>
+      <w:r>
+        <w:rPr>
+          <w:rFonts w:ascii="Arial" w:hAnsi="Arial" w:cs="Arial"/>
+          <w:color w:val="222222"/>
+          <w:shd w:val="clear" w:color="auto" w:fill="FFFFFF"/>
+        </w:rPr>
+        <w:t>p</w:t>
+      </w:r>
+      <w:r>
+        <w:rPr>
+          <w:rFonts w:ascii="Arial" w:hAnsi="Arial" w:cs="Arial"/>
+          <w:color w:val="222222"/>
+          <w:shd w:val="clear" w:color="auto" w:fill="FFFFFF"/>
+        </w:rPr>
+        <w:t>armesan cheese.</w:t>
+      </w:r>
+    </w:p>
+    <w:p>
+      <w:pPr>
+        <w:rPr>
+          <w:rFonts w:ascii="Arial" w:hAnsi="Arial" w:cs="Arial"/>
+          <w:color w:val="222222"/>
+          <w:shd w:val="clear" w:color="auto" w:fill="FFFFFF"/>
+        </w:rPr>
+      </w:pPr>
+    </w:p>
+    <w:p>
+      <w:pPr>
+        <w:rPr>
+          <w:rFonts w:ascii="Arial" w:hAnsi="Arial" w:cs="Arial"/>
+          <w:color w:val="222222"/>
+          <w:shd w:val="clear" w:color="auto" w:fill="FFFFFF"/>
+        </w:rPr>
+      </w:pPr>
+      <w:r>
+        <w:rPr>
+          <w:rFonts w:ascii="Arial" w:hAnsi="Arial" w:cs="Arial"/>
+          <w:color w:val="222222"/>
+          <w:shd w:val="clear" w:color="auto" w:fill="FFFFFF"/>
+        </w:rPr>
+        <w:t>A h</w:t>
+      </w:r>
+      <w:r>
+        <w:rPr>
+          <w:rFonts w:ascii="Arial" w:hAnsi="Arial" w:cs="Arial"/>
+          <w:color w:val="222222"/>
+          <w:shd w:val="clear" w:color="auto" w:fill="FFFFFF"/>
+        </w:rPr>
+        <w:t xml:space="preserve">ealthy </w:t>
+      </w:r>
+      <w:r>
+        <w:rPr>
+          <w:rFonts w:ascii="Arial" w:hAnsi="Arial" w:cs="Arial"/>
+          <w:color w:val="222222"/>
+          <w:shd w:val="clear" w:color="auto" w:fill="FFFFFF"/>
+        </w:rPr>
+        <w:t>choice that is</w:t>
+      </w:r>
+      <w:r>
+        <w:rPr>
+          <w:rFonts w:ascii="Arial" w:hAnsi="Arial" w:cs="Arial"/>
+          <w:color w:val="222222"/>
+          <w:shd w:val="clear" w:color="auto" w:fill="FFFFFF"/>
+        </w:rPr>
+        <w:t xml:space="preserve"> a sandwich lover's dream</w:t>
+      </w:r>
+      <w:r>
+        <w:rPr>
+          <w:rFonts w:ascii="Arial" w:hAnsi="Arial" w:cs="Arial"/>
+          <w:color w:val="222222"/>
+          <w:shd w:val="clear" w:color="auto" w:fill="FFFFFF"/>
+        </w:rPr>
+        <w:t xml:space="preserve">, and will help people who are having </w:t>
+      </w:r>
+      <w:r>
+        <w:rPr>
+          <w:rFonts w:ascii="Arial" w:hAnsi="Arial" w:cs="Arial"/>
+          <w:color w:val="222222"/>
+          <w:shd w:val="clear" w:color="auto" w:fill="FFFFFF"/>
+        </w:rPr>
+        <w:t xml:space="preserve">a hard time eating all </w:t>
+      </w:r>
+      <w:r>
+        <w:rPr>
+          <w:rFonts w:ascii="Arial" w:hAnsi="Arial" w:cs="Arial"/>
+          <w:color w:val="222222"/>
+          <w:shd w:val="clear" w:color="auto" w:fill="FFFFFF"/>
+        </w:rPr>
+        <w:t>their</w:t>
+      </w:r>
+      <w:r>
+        <w:rPr>
+          <w:rFonts w:ascii="Arial" w:hAnsi="Arial" w:cs="Arial"/>
+          <w:color w:val="222222"/>
+          <w:shd w:val="clear" w:color="auto" w:fill="FFFFFF"/>
+        </w:rPr>
+        <w:t xml:space="preserve"> </w:t>
+      </w:r>
+      <w:r>
+        <w:rPr>
+          <w:rFonts w:ascii="Arial" w:hAnsi="Arial" w:cs="Arial"/>
+          <w:color w:val="222222"/>
+          <w:shd w:val="clear" w:color="auto" w:fill="FFFFFF"/>
+        </w:rPr>
+        <w:t xml:space="preserve">garden fresh </w:t>
+      </w:r>
+      <w:r>
+        <w:rPr>
+          <w:rFonts w:ascii="Arial" w:hAnsi="Arial" w:cs="Arial"/>
+          <w:color w:val="222222"/>
+          <w:shd w:val="clear" w:color="auto" w:fill="FFFFFF"/>
+        </w:rPr>
+        <w:t>veggies</w:t>
+      </w:r>
+      <w:r>
+        <w:rPr>
+          <w:rFonts w:ascii="Arial" w:hAnsi="Arial" w:cs="Arial"/>
+          <w:color w:val="222222"/>
+          <w:shd w:val="clear" w:color="auto" w:fill="FFFFFF"/>
+        </w:rPr>
+        <w:t xml:space="preserve">; easily available as </w:t>
+      </w:r>
+      <w:r>
+        <w:rPr>
+          <w:rFonts w:ascii="Arial" w:hAnsi="Arial" w:cs="Arial"/>
+          <w:color w:val="222222"/>
+          <w:shd w:val="clear" w:color="auto" w:fill="FFFFFF"/>
+        </w:rPr>
+        <w:t>vegan or gluten-free</w:t>
+      </w:r>
+      <w:r>
+        <w:rPr>
+          <w:rFonts w:ascii="Arial" w:hAnsi="Arial" w:cs="Arial"/>
+          <w:color w:val="222222"/>
+          <w:shd w:val="clear" w:color="auto" w:fill="FFFFFF"/>
+        </w:rPr>
+        <w:t xml:space="preserve"> first choice.</w:t>
+      </w:r>
+    </w:p>
+    <w:p>
+      <w:pPr>
+        <w:rPr>
+          <w:rFonts w:ascii="Arial" w:hAnsi="Arial" w:cs="Arial"/>
+          <w:color w:val="222222"/>
+          <w:shd w:val="clear" w:color="auto" w:fill="FFFFFF"/>
+        </w:rPr>
+      </w:pPr>
+    </w:p>
+    <w:p>
+      <w:pPr>
+        <w:rPr>
+          <w:rFonts w:ascii="Arial" w:hAnsi="Arial" w:cs="Arial"/>
+          <w:color w:val="222222"/>
+          <w:shd w:val="clear" w:color="auto" w:fill="FFFFFF"/>
+        </w:rPr>
+      </w:pPr>
+      <w:r>
+        <w:rPr>
+          <w:rFonts w:ascii="Arial" w:hAnsi="Arial" w:cs="Arial"/>
+          <w:color w:val="222222"/>
+          <w:shd w:val="clear" w:color="auto" w:fill="FFFFFF"/>
+        </w:rPr>
+        <w:t>Th</w:t>
+      </w:r>
+      <w:r>
+        <w:rPr>
+          <w:rFonts w:ascii="Arial" w:hAnsi="Arial" w:cs="Arial"/>
+          <w:color w:val="222222"/>
+          <w:shd w:val="clear" w:color="auto" w:fill="FFFFFF"/>
+        </w:rPr>
+        <w:t>is</w:t>
+      </w:r>
+      <w:r>
+        <w:rPr>
+          <w:rFonts w:ascii="Arial" w:hAnsi="Arial" w:cs="Arial"/>
+          <w:color w:val="222222"/>
+          <w:shd w:val="clear" w:color="auto" w:fill="FFFFFF"/>
+        </w:rPr>
+        <w:t xml:space="preserve"> Italian </w:t>
+      </w:r>
+      <w:r>
+        <w:rPr>
+          <w:rFonts w:ascii="Arial" w:hAnsi="Arial" w:cs="Arial"/>
+          <w:color w:val="222222"/>
+          <w:shd w:val="clear" w:color="auto" w:fill="FFFFFF"/>
+        </w:rPr>
+        <w:t>sub</w:t>
+      </w:r>
+      <w:r>
+        <w:rPr>
+          <w:rFonts w:ascii="Arial" w:hAnsi="Arial" w:cs="Arial"/>
+          <w:color w:val="222222"/>
+          <w:shd w:val="clear" w:color="auto" w:fill="FFFFFF"/>
+        </w:rPr>
+        <w:t xml:space="preserve"> is prepared using </w:t>
+      </w:r>
+      <w:r>
+        <w:rPr>
+          <w:rFonts w:ascii="Arial" w:hAnsi="Arial" w:cs="Arial"/>
+          <w:color w:val="222222"/>
+          <w:shd w:val="clear" w:color="auto" w:fill="FFFFFF"/>
+        </w:rPr>
+        <w:t xml:space="preserve">a </w:t>
+      </w:r>
+      <w:r>
+        <w:rPr>
+          <w:rFonts w:ascii="Arial" w:hAnsi="Arial" w:cs="Arial"/>
+          <w:color w:val="222222"/>
+          <w:shd w:val="clear" w:color="auto" w:fill="FFFFFF"/>
+        </w:rPr>
+        <w:t xml:space="preserve">bread roll </w:t>
+      </w:r>
+      <w:r>
+        <w:rPr>
+          <w:rFonts w:ascii="Arial" w:hAnsi="Arial" w:cs="Arial"/>
+          <w:color w:val="222222"/>
+          <w:shd w:val="clear" w:color="auto" w:fill="FFFFFF"/>
+        </w:rPr>
+        <w:t xml:space="preserve">stuffed </w:t>
+      </w:r>
+      <w:r>
+        <w:rPr>
+          <w:rFonts w:ascii="Arial" w:hAnsi="Arial" w:cs="Arial"/>
+          <w:color w:val="222222"/>
+          <w:shd w:val="clear" w:color="auto" w:fill="FFFFFF"/>
+        </w:rPr>
+        <w:t xml:space="preserve">with salami, mortadella, </w:t>
+      </w:r>
+      <w:r>
+        <w:rPr>
+          <w:rFonts w:ascii="Arial" w:hAnsi="Arial" w:cs="Arial"/>
+          <w:color w:val="222222"/>
+          <w:shd w:val="clear" w:color="auto" w:fill="FFFFFF"/>
+        </w:rPr>
+        <w:t xml:space="preserve">capicola, </w:t>
+      </w:r>
+      <w:r>
+        <w:rPr>
+          <w:rFonts w:ascii="Arial" w:hAnsi="Arial" w:cs="Arial"/>
+          <w:color w:val="222222"/>
+          <w:shd w:val="clear" w:color="auto" w:fill="FFFFFF"/>
+        </w:rPr>
+        <w:t>ham</w:t>
+      </w:r>
+      <w:r>
+        <w:rPr>
+          <w:rFonts w:ascii="Arial" w:hAnsi="Arial" w:cs="Arial"/>
+          <w:color w:val="222222"/>
+          <w:shd w:val="clear" w:color="auto" w:fill="FFFFFF"/>
+        </w:rPr>
+        <w:t xml:space="preserve">, </w:t>
+      </w:r>
+      <w:r>
+        <w:rPr>
+          <w:rFonts w:ascii="Arial" w:hAnsi="Arial" w:cs="Arial"/>
+          <w:color w:val="222222"/>
+          <w:shd w:val="clear" w:color="auto" w:fill="FFFFFF"/>
+        </w:rPr>
+        <w:t>provolone, tomato, onion, sour pickle, green bell pepper, olives, olive oil</w:t>
+      </w:r>
+      <w:r>
+        <w:rPr>
+          <w:rFonts w:ascii="Arial" w:hAnsi="Arial" w:cs="Arial"/>
+          <w:color w:val="222222"/>
+          <w:shd w:val="clear" w:color="auto" w:fill="FFFFFF"/>
+        </w:rPr>
+        <w:t xml:space="preserve">, </w:t>
+      </w:r>
+      <w:r>
+        <w:rPr>
+          <w:rFonts w:ascii="Arial" w:hAnsi="Arial" w:cs="Arial"/>
+          <w:color w:val="222222"/>
+          <w:shd w:val="clear" w:color="auto" w:fill="FFFFFF"/>
+        </w:rPr>
+        <w:t>salt and black pepper.</w:t>
+      </w:r>
+    </w:p>
+    <w:p>
+      <w:pPr>
+        <w:rPr>
+          <w:rFonts w:ascii="Arial" w:hAnsi="Arial" w:cs="Arial"/>
+          <w:color w:val="222222"/>
+          <w:shd w:val="clear" w:color="auto" w:fill="FFFFFF"/>
+        </w:rPr>
+      </w:pPr>
+    </w:p>
+    <w:p>
+      <w:pPr>
+        <w:rPr>
+          <w:rFonts w:ascii="Arial" w:hAnsi="Arial" w:cs="Arial"/>
+          <w:color w:val="222222"/>
+          <w:shd w:val="clear" w:color="auto" w:fill="FFFFFF"/>
+        </w:rPr>
+      </w:pPr>
+      <w:r>
+        <w:rPr>
+          <w:rFonts w:ascii="Arial" w:hAnsi="Arial" w:cs="Arial"/>
+          <w:color w:val="222222"/>
+          <w:shd w:val="clear" w:color="auto" w:fill="FFFFFF"/>
+        </w:rPr>
+        <w:t xml:space="preserve">Our </w:t>
+      </w:r>
+      <w:r>
+        <w:rPr>
+          <w:rFonts w:ascii="Arial" w:hAnsi="Arial" w:cs="Arial"/>
+          <w:color w:val="222222"/>
+          <w:shd w:val="clear" w:color="auto" w:fill="FFFFFF"/>
+        </w:rPr>
+        <w:t>egg</w:t>
+      </w:r>
+      <w:r>
+        <w:rPr>
+          <w:rFonts w:ascii="Arial" w:hAnsi="Arial" w:cs="Arial"/>
+          <w:color w:val="222222"/>
+          <w:shd w:val="clear" w:color="auto" w:fill="FFFFFF"/>
+        </w:rPr>
+        <w:t>s</w:t>
+      </w:r>
+      <w:r>
+        <w:rPr>
+          <w:rFonts w:ascii="Arial" w:hAnsi="Arial" w:cs="Arial"/>
+          <w:color w:val="222222"/>
+          <w:shd w:val="clear" w:color="auto" w:fill="FFFFFF"/>
+        </w:rPr>
+        <w:t xml:space="preserve"> sandwich is </w:t>
+      </w:r>
+      <w:r>
+        <w:rPr>
+          <w:rFonts w:ascii="Arial" w:hAnsi="Arial" w:cs="Arial"/>
+          <w:color w:val="222222"/>
+          <w:shd w:val="clear" w:color="auto" w:fill="FFFFFF"/>
+        </w:rPr>
+        <w:t xml:space="preserve">prepared with </w:t>
+      </w:r>
+      <w:r>
+        <w:rPr>
+          <w:rFonts w:ascii="Arial" w:hAnsi="Arial" w:cs="Arial"/>
+          <w:color w:val="222222"/>
+          <w:shd w:val="clear" w:color="auto" w:fill="FFFFFF"/>
+        </w:rPr>
+        <w:t>boiled</w:t>
+      </w:r>
+      <w:r>
+        <w:rPr>
+          <w:rFonts w:ascii="Arial" w:hAnsi="Arial" w:cs="Arial"/>
+          <w:color w:val="222222"/>
+          <w:shd w:val="clear" w:color="auto" w:fill="FFFFFF"/>
+        </w:rPr>
+        <w:t xml:space="preserve"> egg</w:t>
+      </w:r>
+      <w:r>
+        <w:rPr>
+          <w:rFonts w:ascii="Arial" w:hAnsi="Arial" w:cs="Arial"/>
+          <w:color w:val="222222"/>
+          <w:shd w:val="clear" w:color="auto" w:fill="FFFFFF"/>
+        </w:rPr>
+        <w:t xml:space="preserve">s as the main </w:t>
+      </w:r>
+      <w:r>
+        <w:rPr>
+          <w:rFonts w:ascii="Arial" w:hAnsi="Arial" w:cs="Arial"/>
+          <w:color w:val="222222"/>
+          <w:shd w:val="clear" w:color="auto" w:fill="FFFFFF"/>
+        </w:rPr>
+        <w:t>filling</w:t>
+      </w:r>
+      <w:r>
+        <w:rPr>
+          <w:rFonts w:ascii="Arial" w:hAnsi="Arial" w:cs="Arial"/>
+          <w:color w:val="222222"/>
+          <w:shd w:val="clear" w:color="auto" w:fill="FFFFFF"/>
+        </w:rPr>
+        <w:t xml:space="preserve">, </w:t>
+      </w:r>
+      <w:r>
+        <w:rPr>
+          <w:rFonts w:ascii="Arial" w:hAnsi="Arial" w:cs="Arial"/>
+          <w:color w:val="222222"/>
+          <w:shd w:val="clear" w:color="auto" w:fill="FFFFFF"/>
+        </w:rPr>
+        <w:t xml:space="preserve">together with tomatoes, onions, olives, </w:t>
+      </w:r>
+      <w:r>
+        <w:rPr>
+          <w:rFonts w:ascii="Arial" w:hAnsi="Arial" w:cs="Arial"/>
+          <w:color w:val="222222"/>
+          <w:shd w:val="clear" w:color="auto" w:fill="FFFFFF"/>
+        </w:rPr>
+        <w:t>lettuce</w:t>
+      </w:r>
+      <w:r>
+        <w:rPr>
+          <w:rFonts w:ascii="Arial" w:hAnsi="Arial" w:cs="Arial"/>
+          <w:color w:val="222222"/>
+          <w:shd w:val="clear" w:color="auto" w:fill="FFFFFF"/>
+        </w:rPr>
+        <w:t xml:space="preserve">, </w:t>
+      </w:r>
+      <w:r>
+        <w:rPr>
+          <w:rFonts w:ascii="Arial" w:hAnsi="Arial" w:cs="Arial"/>
+          <w:color w:val="222222"/>
+          <w:shd w:val="clear" w:color="auto" w:fill="FFFFFF"/>
+        </w:rPr>
+        <w:t>green onion</w:t>
+      </w:r>
+      <w:r>
+        <w:rPr>
+          <w:rFonts w:ascii="Arial" w:hAnsi="Arial" w:cs="Arial"/>
+          <w:color w:val="222222"/>
+          <w:shd w:val="clear" w:color="auto" w:fill="FFFFFF"/>
+        </w:rPr>
+        <w:t xml:space="preserve">, </w:t>
+      </w:r>
+      <w:r>
+        <w:rPr>
+          <w:rFonts w:ascii="Arial" w:hAnsi="Arial" w:cs="Arial"/>
+          <w:color w:val="222222"/>
+          <w:shd w:val="clear" w:color="auto" w:fill="FFFFFF"/>
+        </w:rPr>
+        <w:t>mayonnaise, lemon juice, mustard,</w:t>
+      </w:r>
+      <w:r>
+        <w:rPr>
+          <w:rFonts w:ascii="Arial" w:hAnsi="Arial" w:cs="Arial"/>
+          <w:color w:val="222222"/>
+          <w:shd w:val="clear" w:color="auto" w:fill="FFFFFF"/>
+        </w:rPr>
+        <w:t xml:space="preserve"> </w:t>
+      </w:r>
+      <w:r>
+        <w:rPr>
+          <w:rFonts w:ascii="Arial" w:hAnsi="Arial" w:cs="Arial"/>
+          <w:color w:val="222222"/>
+          <w:shd w:val="clear" w:color="auto" w:fill="FFFFFF"/>
+        </w:rPr>
+        <w:t>salt and pepper</w:t>
+      </w:r>
+      <w:r>
+        <w:rPr>
+          <w:rFonts w:ascii="Arial" w:hAnsi="Arial" w:cs="Arial"/>
+          <w:color w:val="222222"/>
+          <w:shd w:val="clear" w:color="auto" w:fill="FFFFFF"/>
+        </w:rPr>
+        <w:t>.</w:t>
+      </w:r>
+    </w:p>
+    <w:p>
+      <w:pPr>
+        <w:rPr>
+          <w:rFonts w:ascii="Arial" w:hAnsi="Arial" w:cs="Arial"/>
+          <w:color w:val="222222"/>
+          <w:shd w:val="clear" w:color="auto" w:fill="FFFFFF"/>
+        </w:rPr>
+      </w:pPr>
+    </w:p>
+    <w:p>
+      <w:pPr>
+        <w:rPr>
+          <w:rFonts w:ascii="Arial" w:hAnsi="Arial" w:cs="Arial"/>
+          <w:color w:val="222222"/>
+          <w:shd w:val="clear" w:color="auto" w:fill="FFFFFF"/>
+        </w:rPr>
+      </w:pPr>
+      <w:r>
+        <w:rPr>
+          <w:rFonts w:ascii="Arial" w:hAnsi="Arial" w:cs="Arial"/>
+          <w:color w:val="222222"/>
+          <w:shd w:val="clear" w:color="auto" w:fill="FFFFFF"/>
+        </w:rPr>
+        <w:t xml:space="preserve">A classic </w:t>
+      </w:r>
+      <w:r>
+        <w:rPr>
+          <w:rFonts w:ascii="Arial" w:hAnsi="Arial" w:cs="Arial"/>
+          <w:color w:val="222222"/>
+          <w:shd w:val="clear" w:color="auto" w:fill="FFFFFF"/>
+        </w:rPr>
+        <w:t xml:space="preserve">sandwich of </w:t>
+      </w:r>
+      <w:r>
+        <w:rPr>
+          <w:rFonts w:ascii="Arial" w:hAnsi="Arial" w:cs="Arial"/>
+          <w:color w:val="222222"/>
+          <w:shd w:val="clear" w:color="auto" w:fill="FFFFFF"/>
+        </w:rPr>
+        <w:t xml:space="preserve">tender and silky </w:t>
+      </w:r>
+      <w:r>
+        <w:rPr>
+          <w:rFonts w:ascii="Arial" w:hAnsi="Arial" w:cs="Arial"/>
+          <w:color w:val="222222"/>
+          <w:shd w:val="clear" w:color="auto" w:fill="FFFFFF"/>
+        </w:rPr>
+        <w:t>bread</w:t>
+      </w:r>
+      <w:r>
+        <w:rPr>
+          <w:rFonts w:ascii="Arial" w:hAnsi="Arial" w:cs="Arial"/>
+          <w:color w:val="222222"/>
+          <w:shd w:val="clear" w:color="auto" w:fill="FFFFFF"/>
+        </w:rPr>
+        <w:t xml:space="preserve"> that is </w:t>
+      </w:r>
+      <w:r>
+        <w:rPr>
+          <w:rFonts w:ascii="Arial" w:hAnsi="Arial" w:cs="Arial"/>
+          <w:color w:val="222222"/>
+          <w:shd w:val="clear" w:color="auto" w:fill="FFFFFF"/>
+        </w:rPr>
         <w:t>toasted</w:t>
       </w:r>
       <w:r>
@@ -2233,6 +2895,86 @@
           <w:color w:val="222222"/>
           <w:shd w:val="clear" w:color="auto" w:fill="FFFFFF"/>
         </w:rPr>
+        <w:t xml:space="preserve"> and stuffed with </w:t>
+      </w:r>
+      <w:r>
+        <w:rPr>
+          <w:rFonts w:ascii="Arial" w:hAnsi="Arial" w:cs="Arial"/>
+          <w:color w:val="222222"/>
+          <w:shd w:val="clear" w:color="auto" w:fill="FFFFFF"/>
+        </w:rPr>
+        <w:t>sliced ham</w:t>
+      </w:r>
+      <w:r>
+        <w:rPr>
+          <w:rFonts w:ascii="Arial" w:hAnsi="Arial" w:cs="Arial"/>
+          <w:color w:val="222222"/>
+          <w:shd w:val="clear" w:color="auto" w:fill="FFFFFF"/>
+        </w:rPr>
+        <w:t xml:space="preserve">, </w:t>
+      </w:r>
+      <w:r>
+        <w:rPr>
+          <w:rFonts w:ascii="Arial" w:hAnsi="Arial" w:cs="Arial"/>
+          <w:color w:val="222222"/>
+          <w:shd w:val="clear" w:color="auto" w:fill="FFFFFF"/>
+        </w:rPr>
+        <w:t xml:space="preserve">cheese, </w:t>
+      </w:r>
+      <w:r>
+        <w:rPr>
+          <w:rFonts w:ascii="Arial" w:hAnsi="Arial" w:cs="Arial"/>
+          <w:color w:val="222222"/>
+          <w:shd w:val="clear" w:color="auto" w:fill="FFFFFF"/>
+        </w:rPr>
+        <w:t xml:space="preserve">lettuce, tomato, </w:t>
+      </w:r>
+      <w:r>
+        <w:rPr>
+          <w:rFonts w:ascii="Arial" w:hAnsi="Arial" w:cs="Arial"/>
+          <w:color w:val="222222"/>
+          <w:shd w:val="clear" w:color="auto" w:fill="FFFFFF"/>
+        </w:rPr>
+        <w:t xml:space="preserve">onions, </w:t>
+      </w:r>
+      <w:r>
+        <w:rPr>
+          <w:rFonts w:ascii="Arial" w:hAnsi="Arial" w:cs="Arial"/>
+          <w:color w:val="222222"/>
+          <w:shd w:val="clear" w:color="auto" w:fill="FFFFFF"/>
+        </w:rPr>
+        <w:t xml:space="preserve">pickles, cucumbers, </w:t>
+      </w:r>
+      <w:r>
+        <w:rPr>
+          <w:rFonts w:ascii="Arial" w:hAnsi="Arial" w:cs="Arial"/>
+          <w:color w:val="222222"/>
+          <w:shd w:val="clear" w:color="auto" w:fill="FFFFFF"/>
+        </w:rPr>
+        <w:t>and mayonnaise.</w:t>
+      </w:r>
+      <w:r>
+        <w:rPr>
+          <w:rFonts w:ascii="Arial" w:hAnsi="Arial" w:cs="Arial"/>
+          <w:color w:val="222222"/>
+          <w:shd w:val="clear" w:color="auto" w:fill="FFFFFF"/>
+        </w:rPr>
+        <w:t xml:space="preserve"> </w:t>
+      </w:r>
+      <w:r>
+        <w:rPr>
+          <w:rFonts w:ascii="Arial" w:hAnsi="Arial" w:cs="Arial"/>
+          <w:color w:val="222222"/>
+          <w:shd w:val="clear" w:color="auto" w:fill="FFFFFF"/>
+        </w:rPr>
+        <w:t>It is often cut into halves</w:t>
+      </w:r>
+      <w:r>
+        <w:rPr>
+          <w:rFonts w:ascii="Arial" w:hAnsi="Arial" w:cs="Arial"/>
+          <w:color w:val="222222"/>
+          <w:shd w:val="clear" w:color="auto" w:fill="FFFFFF"/>
+        </w:rPr>
         <w:t>.</w:t>
       </w:r>
     </w:p>
@@ -2259,6 +3001,808 @@
           <w:color w:val="222222"/>
           <w:shd w:val="clear" w:color="auto" w:fill="FFFFFF"/>
         </w:rPr>
+        <w:t xml:space="preserve">Our </w:t>
+      </w:r>
+      <w:r>
+        <w:rPr>
+          <w:rFonts w:ascii="Arial" w:hAnsi="Arial" w:cs="Arial"/>
+          <w:color w:val="222222"/>
+          <w:shd w:val="clear" w:color="auto" w:fill="FFFFFF"/>
+        </w:rPr>
+        <w:t xml:space="preserve">cheese sandwich is made with one or more varieties of cheese on any sort of </w:t>
+      </w:r>
+      <w:r>
+        <w:rPr>
+          <w:rFonts w:ascii="Arial" w:hAnsi="Arial" w:cs="Arial"/>
+          <w:color w:val="222222"/>
+          <w:shd w:val="clear" w:color="auto" w:fill="FFFFFF"/>
+        </w:rPr>
+        <w:t>bread</w:t>
+      </w:r>
+      <w:r>
+        <w:rPr>
+          <w:rFonts w:ascii="Arial" w:hAnsi="Arial" w:cs="Arial"/>
+          <w:color w:val="222222"/>
+          <w:shd w:val="clear" w:color="auto" w:fill="FFFFFF"/>
+        </w:rPr>
+        <w:t xml:space="preserve"> that is </w:t>
+      </w:r>
+      <w:r>
+        <w:rPr>
+          <w:rFonts w:ascii="Arial" w:hAnsi="Arial" w:cs="Arial"/>
+          <w:color w:val="222222"/>
+          <w:shd w:val="clear" w:color="auto" w:fill="FFFFFF"/>
+        </w:rPr>
+        <w:t>toasted</w:t>
+      </w:r>
+      <w:r>
+        <w:rPr>
+          <w:rFonts w:ascii="Arial" w:hAnsi="Arial" w:cs="Arial"/>
+          <w:color w:val="222222"/>
+          <w:shd w:val="clear" w:color="auto" w:fill="FFFFFF"/>
+        </w:rPr>
+        <w:t xml:space="preserve">, together with </w:t>
+      </w:r>
+      <w:r>
+        <w:rPr>
+          <w:rFonts w:ascii="Arial" w:hAnsi="Arial" w:cs="Arial"/>
+          <w:color w:val="222222"/>
+          <w:shd w:val="clear" w:color="auto" w:fill="FFFFFF"/>
+        </w:rPr>
+        <w:t>spreads such as butter</w:t>
+      </w:r>
+      <w:r>
+        <w:rPr>
+          <w:rFonts w:ascii="Arial" w:hAnsi="Arial" w:cs="Arial"/>
+          <w:color w:val="222222"/>
+          <w:shd w:val="clear" w:color="auto" w:fill="FFFFFF"/>
+        </w:rPr>
+        <w:t xml:space="preserve">, </w:t>
+      </w:r>
+      <w:r>
+        <w:rPr>
+          <w:rFonts w:ascii="Arial" w:hAnsi="Arial" w:cs="Arial"/>
+          <w:color w:val="222222"/>
+          <w:shd w:val="clear" w:color="auto" w:fill="FFFFFF"/>
+        </w:rPr>
+        <w:t>mayonnaise</w:t>
+      </w:r>
+      <w:r>
+        <w:rPr>
+          <w:rFonts w:ascii="Arial" w:hAnsi="Arial" w:cs="Arial"/>
+          <w:color w:val="222222"/>
+          <w:shd w:val="clear" w:color="auto" w:fill="FFFFFF"/>
+        </w:rPr>
+        <w:t>, cream cheese.</w:t>
+      </w:r>
+    </w:p>
+    <w:p>
+      <w:pPr>
+        <w:rPr>
+          <w:rFonts w:ascii="Arial" w:hAnsi="Arial" w:cs="Arial"/>
+          <w:color w:val="222222"/>
+          <w:shd w:val="clear" w:color="auto" w:fill="FFFFFF"/>
+        </w:rPr>
+      </w:pPr>
+    </w:p>
+    <w:p>
+      <w:pPr>
+        <w:rPr>
+          <w:rFonts w:ascii="Arial" w:hAnsi="Arial" w:cs="Arial"/>
+          <w:color w:val="222222"/>
+          <w:shd w:val="clear" w:color="auto" w:fill="FFFFFF"/>
+        </w:rPr>
+      </w:pPr>
+      <w:r>
+        <w:rPr>
+          <w:rFonts w:ascii="Arial" w:hAnsi="Arial" w:cs="Arial"/>
+          <w:color w:val="222222"/>
+          <w:shd w:val="clear" w:color="auto" w:fill="FFFFFF"/>
+        </w:rPr>
+        <w:t xml:space="preserve">Our </w:t>
+      </w:r>
+      <w:r>
+        <w:rPr>
+          <w:rFonts w:ascii="Arial" w:hAnsi="Arial" w:cs="Arial"/>
+          <w:color w:val="222222"/>
+          <w:shd w:val="clear" w:color="auto" w:fill="FFFFFF"/>
+        </w:rPr>
+        <w:t>Italian version of the croissant</w:t>
+      </w:r>
+      <w:r>
+        <w:rPr>
+          <w:rFonts w:ascii="Arial" w:hAnsi="Arial" w:cs="Arial"/>
+          <w:color w:val="222222"/>
+          <w:shd w:val="clear" w:color="auto" w:fill="FFFFFF"/>
+        </w:rPr>
+        <w:t xml:space="preserve"> is </w:t>
+      </w:r>
+      <w:r>
+        <w:rPr>
+          <w:rFonts w:ascii="Arial" w:hAnsi="Arial" w:cs="Arial"/>
+          <w:color w:val="222222"/>
+          <w:shd w:val="clear" w:color="auto" w:fill="FFFFFF"/>
+        </w:rPr>
+        <w:t>mouth-watering</w:t>
+      </w:r>
+      <w:r>
+        <w:rPr>
+          <w:rFonts w:ascii="Arial" w:hAnsi="Arial" w:cs="Arial"/>
+          <w:color w:val="222222"/>
+          <w:shd w:val="clear" w:color="auto" w:fill="FFFFFF"/>
+        </w:rPr>
+        <w:t xml:space="preserve">, </w:t>
+      </w:r>
+      <w:r>
+        <w:rPr>
+          <w:rFonts w:ascii="Arial" w:hAnsi="Arial" w:cs="Arial"/>
+          <w:color w:val="222222"/>
+          <w:shd w:val="clear" w:color="auto" w:fill="FFFFFF"/>
+        </w:rPr>
+        <w:t>with their shiny surface, not too sweet nor too buttery</w:t>
+      </w:r>
+      <w:r>
+        <w:rPr>
+          <w:rFonts w:ascii="Arial" w:hAnsi="Arial" w:cs="Arial"/>
+          <w:color w:val="222222"/>
+          <w:shd w:val="clear" w:color="auto" w:fill="FFFFFF"/>
+        </w:rPr>
+        <w:t>. Freshly baked in-house, it is usually served with Italian coffee or hot tea.</w:t>
+      </w:r>
+    </w:p>
+    <w:p>
+      <w:pPr>
+        <w:rPr>
+          <w:rFonts w:ascii="Arial" w:hAnsi="Arial" w:cs="Arial"/>
+          <w:color w:val="222222"/>
+          <w:shd w:val="clear" w:color="auto" w:fill="FFFFFF"/>
+        </w:rPr>
+      </w:pPr>
+    </w:p>
+    <w:p>
+      <w:pPr>
+        <w:rPr>
+          <w:rFonts w:ascii="Arial" w:hAnsi="Arial" w:cs="Arial"/>
+          <w:color w:val="222222"/>
+          <w:shd w:val="clear" w:color="auto" w:fill="FFFFFF"/>
+        </w:rPr>
+      </w:pPr>
+      <w:r>
+        <w:rPr>
+          <w:rFonts w:ascii="Arial" w:hAnsi="Arial" w:cs="Arial"/>
+          <w:color w:val="222222"/>
+          <w:shd w:val="clear" w:color="auto" w:fill="FFFFFF"/>
+        </w:rPr>
+        <w:t xml:space="preserve">Coffee </w:t>
+      </w:r>
+      <w:r>
+        <w:rPr>
+          <w:rFonts w:ascii="Arial" w:hAnsi="Arial" w:cs="Arial"/>
+          <w:color w:val="222222"/>
+          <w:shd w:val="clear" w:color="auto" w:fill="FFFFFF"/>
+        </w:rPr>
+        <w:t>has developed its own world</w:t>
+      </w:r>
+      <w:r>
+        <w:rPr>
+          <w:rFonts w:ascii="Arial" w:hAnsi="Arial" w:cs="Arial"/>
+          <w:color w:val="222222"/>
+          <w:shd w:val="clear" w:color="auto" w:fill="FFFFFF"/>
+        </w:rPr>
+        <w:t xml:space="preserve"> and </w:t>
+      </w:r>
+      <w:r>
+        <w:rPr>
+          <w:rFonts w:ascii="Arial" w:hAnsi="Arial" w:cs="Arial"/>
+          <w:color w:val="222222"/>
+          <w:shd w:val="clear" w:color="auto" w:fill="FFFFFF"/>
+        </w:rPr>
+        <w:t>culture</w:t>
+      </w:r>
+      <w:r>
+        <w:rPr>
+          <w:rFonts w:ascii="Arial" w:hAnsi="Arial" w:cs="Arial"/>
+          <w:color w:val="222222"/>
+          <w:shd w:val="clear" w:color="auto" w:fill="FFFFFF"/>
+        </w:rPr>
+        <w:t xml:space="preserve"> in Italy</w:t>
+      </w:r>
+      <w:r>
+        <w:rPr>
+          <w:rFonts w:ascii="Arial" w:hAnsi="Arial" w:cs="Arial"/>
+          <w:color w:val="222222"/>
+          <w:shd w:val="clear" w:color="auto" w:fill="FFFFFF"/>
+        </w:rPr>
+        <w:t xml:space="preserve">. </w:t>
+      </w:r>
+      <w:r>
+        <w:rPr>
+          <w:rFonts w:ascii="Arial" w:hAnsi="Arial" w:cs="Arial"/>
+          <w:color w:val="222222"/>
+          <w:shd w:val="clear" w:color="auto" w:fill="FFFFFF"/>
+        </w:rPr>
+        <w:t xml:space="preserve">In fact, </w:t>
+      </w:r>
+      <w:r>
+        <w:rPr>
+          <w:rFonts w:ascii="Arial" w:hAnsi="Arial" w:cs="Arial"/>
+          <w:color w:val="222222"/>
+          <w:shd w:val="clear" w:color="auto" w:fill="FFFFFF"/>
+        </w:rPr>
+        <w:t>Italians pretty much invented the way the rest of the world confects, serves and drinks coffee</w:t>
+      </w:r>
+      <w:r>
+        <w:rPr>
+          <w:rFonts w:ascii="Arial" w:hAnsi="Arial" w:cs="Arial"/>
+          <w:color w:val="222222"/>
+          <w:shd w:val="clear" w:color="auto" w:fill="FFFFFF"/>
+        </w:rPr>
+        <w:t xml:space="preserve"> with </w:t>
+      </w:r>
+      <w:r>
+        <w:rPr>
+          <w:rFonts w:ascii="Arial" w:hAnsi="Arial" w:cs="Arial"/>
+          <w:color w:val="222222"/>
+          <w:shd w:val="clear" w:color="auto" w:fill="FFFFFF"/>
+        </w:rPr>
+        <w:t>a rich and intense flavor</w:t>
+      </w:r>
+      <w:r>
+        <w:rPr>
+          <w:rFonts w:ascii="Arial" w:hAnsi="Arial" w:cs="Arial"/>
+          <w:color w:val="222222"/>
+          <w:shd w:val="clear" w:color="auto" w:fill="FFFFFF"/>
+        </w:rPr>
+        <w:t>.</w:t>
+      </w:r>
+    </w:p>
+    <w:p>
+      <w:pPr>
+        <w:rPr>
+          <w:rFonts w:ascii="Arial" w:hAnsi="Arial" w:cs="Arial"/>
+          <w:color w:val="222222"/>
+          <w:shd w:val="clear" w:color="auto" w:fill="FFFFFF"/>
+        </w:rPr>
+      </w:pPr>
+    </w:p>
+    <w:p>
+      <w:pPr>
+        <w:rPr>
+          <w:rFonts w:ascii="Arial" w:hAnsi="Arial" w:cs="Arial"/>
+          <w:color w:val="222222"/>
+          <w:shd w:val="clear" w:color="auto" w:fill="FFFFFF"/>
+        </w:rPr>
+      </w:pPr>
+      <w:r>
+        <w:rPr>
+          <w:rFonts w:ascii="Arial" w:hAnsi="Arial" w:cs="Arial"/>
+          <w:color w:val="222222"/>
+          <w:shd w:val="clear" w:color="auto" w:fill="FFFFFF"/>
+        </w:rPr>
+        <w:t>Tea is an aromatic beverage commonly prepared by pouring hot or boiling water over cured or fresh leaves</w:t>
+      </w:r>
+      <w:r>
+        <w:rPr>
+          <w:rFonts w:ascii="Arial" w:hAnsi="Arial" w:cs="Arial"/>
+          <w:color w:val="222222"/>
+          <w:shd w:val="clear" w:color="auto" w:fill="FFFFFF"/>
+        </w:rPr>
+        <w:t>.</w:t>
+      </w:r>
+      <w:r>
+        <w:rPr>
+          <w:rFonts w:ascii="Arial" w:hAnsi="Arial" w:cs="Arial"/>
+          <w:color w:val="222222"/>
+          <w:shd w:val="clear" w:color="auto" w:fill="FFFFFF"/>
+        </w:rPr>
+        <w:t xml:space="preserve"> It has been scientifically </w:t>
+      </w:r>
+      <w:r>
+        <w:rPr>
+          <w:rFonts w:ascii="Arial" w:hAnsi="Arial" w:cs="Arial"/>
+          <w:color w:val="222222"/>
+          <w:shd w:val="clear" w:color="auto" w:fill="FFFFFF"/>
+        </w:rPr>
+        <w:t>confirmed</w:t>
+      </w:r>
+      <w:r>
+        <w:rPr>
+          <w:rFonts w:ascii="Arial" w:hAnsi="Arial" w:cs="Arial"/>
+          <w:color w:val="222222"/>
+          <w:shd w:val="clear" w:color="auto" w:fill="FFFFFF"/>
+        </w:rPr>
+        <w:t xml:space="preserve"> that hot tea </w:t>
+      </w:r>
+      <w:r>
+        <w:rPr>
+          <w:rFonts w:ascii="Arial" w:hAnsi="Arial" w:cs="Arial"/>
+          <w:color w:val="222222"/>
+          <w:shd w:val="clear" w:color="auto" w:fill="FFFFFF"/>
+        </w:rPr>
+        <w:t>improves your digestion.</w:t>
+      </w:r>
+    </w:p>
+    <w:p>
+      <w:pPr>
+        <w:rPr>
+          <w:rFonts w:ascii="Arial" w:hAnsi="Arial" w:cs="Arial"/>
+          <w:color w:val="222222"/>
+          <w:shd w:val="clear" w:color="auto" w:fill="FFFFFF"/>
+        </w:rPr>
+      </w:pPr>
+    </w:p>
+    <w:p>
+      <w:pPr>
+        <w:rPr>
+          <w:rFonts w:ascii="Arial" w:hAnsi="Arial" w:cs="Arial"/>
+          <w:color w:val="222222"/>
+          <w:shd w:val="clear" w:color="auto" w:fill="FFFFFF"/>
+        </w:rPr>
+      </w:pPr>
+      <w:r>
+        <w:rPr>
+          <w:rFonts w:ascii="Arial" w:hAnsi="Arial" w:cs="Arial"/>
+          <w:color w:val="222222"/>
+          <w:shd w:val="clear" w:color="auto" w:fill="FFFFFF"/>
+        </w:rPr>
+        <w:t>Tiramisu is a coffee-flavored Italian dessert. It is made of ladyfingers dipped in coffee, layered with a whipped mixture of eggs, sugar and mascarpone cheese, spiced with cocoa.</w:t>
+      </w:r>
+    </w:p>
+    <w:p>
+      <w:pPr>
+        <w:rPr>
+          <w:rFonts w:ascii="Arial" w:hAnsi="Arial" w:cs="Arial"/>
+          <w:color w:val="222222"/>
+          <w:shd w:val="clear" w:color="auto" w:fill="FFFFFF"/>
+        </w:rPr>
+      </w:pPr>
+    </w:p>
+    <w:p>
+      <w:pPr>
+        <w:rPr>
+          <w:rFonts w:ascii="Arial" w:hAnsi="Arial" w:cs="Arial"/>
+          <w:color w:val="222222"/>
+          <w:shd w:val="clear" w:color="auto" w:fill="FFFFFF"/>
+        </w:rPr>
+      </w:pPr>
+      <w:r>
+        <w:rPr>
+          <w:rFonts w:ascii="Arial" w:hAnsi="Arial" w:cs="Arial"/>
+          <w:color w:val="222222"/>
+          <w:shd w:val="clear" w:color="auto" w:fill="FFFFFF"/>
+        </w:rPr>
+        <w:t xml:space="preserve">Budino is a sweet Italian </w:t>
+      </w:r>
+      <w:r>
+        <w:rPr>
+          <w:rFonts w:ascii="Arial" w:hAnsi="Arial" w:cs="Arial"/>
+          <w:color w:val="222222"/>
+          <w:shd w:val="clear" w:color="auto" w:fill="FFFFFF"/>
+        </w:rPr>
+        <w:t>dessert</w:t>
+      </w:r>
+      <w:r>
+        <w:rPr>
+          <w:rFonts w:ascii="Arial" w:hAnsi="Arial" w:cs="Arial"/>
+          <w:color w:val="222222"/>
+          <w:shd w:val="clear" w:color="auto" w:fill="FFFFFF"/>
+        </w:rPr>
+        <w:t>, usually rich and creamy like a custard or pudding</w:t>
+      </w:r>
+      <w:r>
+        <w:rPr>
+          <w:rFonts w:ascii="Arial" w:hAnsi="Arial" w:cs="Arial"/>
+          <w:color w:val="222222"/>
+          <w:shd w:val="clear" w:color="auto" w:fill="FFFFFF"/>
+        </w:rPr>
+        <w:t xml:space="preserve">, </w:t>
+      </w:r>
+      <w:r>
+        <w:rPr>
+          <w:rFonts w:ascii="Arial" w:hAnsi="Arial" w:cs="Arial"/>
+          <w:color w:val="222222"/>
+          <w:shd w:val="clear" w:color="auto" w:fill="FFFFFF"/>
+        </w:rPr>
+        <w:t>made with butter, brown sugar, heavy cream, egg yolks, and vanilla</w:t>
+      </w:r>
+      <w:r>
+        <w:rPr>
+          <w:rFonts w:ascii="Arial" w:hAnsi="Arial" w:cs="Arial"/>
+          <w:color w:val="222222"/>
+          <w:shd w:val="clear" w:color="auto" w:fill="FFFFFF"/>
+        </w:rPr>
+        <w:t>.</w:t>
+      </w:r>
+    </w:p>
+    <w:p>
+      <w:pPr>
+        <w:rPr>
+          <w:rFonts w:ascii="Arial" w:hAnsi="Arial" w:cs="Arial"/>
+          <w:color w:val="222222"/>
+          <w:shd w:val="clear" w:color="auto" w:fill="FFFFFF"/>
+        </w:rPr>
+      </w:pPr>
+    </w:p>
+    <w:p>
+      <w:pPr>
+        <w:rPr>
+          <w:rFonts w:ascii="Arial" w:hAnsi="Arial" w:cs="Arial"/>
+          <w:color w:val="222222"/>
+          <w:shd w:val="clear" w:color="auto" w:fill="FFFFFF"/>
+        </w:rPr>
+      </w:pPr>
+      <w:r>
+        <w:rPr>
+          <w:rFonts w:ascii="Arial" w:hAnsi="Arial" w:cs="Arial"/>
+          <w:color w:val="222222"/>
+          <w:shd w:val="clear" w:color="auto" w:fill="FFFFFF"/>
+        </w:rPr>
+        <w:t xml:space="preserve">Italian fruit cake is a dessert </w:t>
+      </w:r>
+      <w:r>
+        <w:rPr>
+          <w:rFonts w:ascii="Arial" w:hAnsi="Arial" w:cs="Arial"/>
+          <w:color w:val="222222"/>
+          <w:shd w:val="clear" w:color="auto" w:fill="FFFFFF"/>
+        </w:rPr>
+        <w:t xml:space="preserve">made with </w:t>
+      </w:r>
+      <w:r>
+        <w:rPr>
+          <w:rFonts w:ascii="Arial" w:hAnsi="Arial" w:cs="Arial"/>
+          <w:color w:val="222222"/>
+          <w:shd w:val="clear" w:color="auto" w:fill="FFFFFF"/>
+        </w:rPr>
+        <w:t xml:space="preserve">abundant </w:t>
+      </w:r>
+      <w:r>
+        <w:rPr>
+          <w:rFonts w:ascii="Arial" w:hAnsi="Arial" w:cs="Arial"/>
+          <w:color w:val="222222"/>
+          <w:shd w:val="clear" w:color="auto" w:fill="FFFFFF"/>
+        </w:rPr>
+        <w:t>nuts, candied orange peel, dried fruits and aromatic spices</w:t>
+      </w:r>
+      <w:r>
+        <w:rPr>
+          <w:rFonts w:ascii="Arial" w:hAnsi="Arial" w:cs="Arial"/>
+          <w:color w:val="222222"/>
+          <w:shd w:val="clear" w:color="auto" w:fill="FFFFFF"/>
+        </w:rPr>
+        <w:t xml:space="preserve">; usually served with coffee or tea, it makes the day of </w:t>
+      </w:r>
+      <w:r>
+        <w:rPr>
+          <w:rFonts w:ascii="Arial" w:hAnsi="Arial" w:cs="Arial"/>
+          <w:color w:val="222222"/>
+          <w:shd w:val="clear" w:color="auto" w:fill="FFFFFF"/>
+        </w:rPr>
+        <w:t>children</w:t>
+      </w:r>
+      <w:r>
+        <w:rPr>
+          <w:rFonts w:ascii="Arial" w:hAnsi="Arial" w:cs="Arial"/>
+          <w:color w:val="222222"/>
+          <w:shd w:val="clear" w:color="auto" w:fill="FFFFFF"/>
+        </w:rPr>
+        <w:t xml:space="preserve"> and </w:t>
+      </w:r>
+      <w:r>
+        <w:rPr>
+          <w:rFonts w:ascii="Arial" w:hAnsi="Arial" w:cs="Arial"/>
+          <w:color w:val="222222"/>
+          <w:shd w:val="clear" w:color="auto" w:fill="FFFFFF"/>
+        </w:rPr>
+        <w:t>adults</w:t>
+      </w:r>
+      <w:r>
+        <w:rPr>
+          <w:rFonts w:ascii="Arial" w:hAnsi="Arial" w:cs="Arial"/>
+          <w:color w:val="222222"/>
+          <w:shd w:val="clear" w:color="auto" w:fill="FFFFFF"/>
+        </w:rPr>
+        <w:t>.</w:t>
+      </w:r>
+    </w:p>
+    <w:p>
+      <w:pPr>
+        <w:rPr>
+          <w:rFonts w:ascii="Arial" w:hAnsi="Arial" w:cs="Arial"/>
+          <w:color w:val="222222"/>
+          <w:shd w:val="clear" w:color="auto" w:fill="FFFFFF"/>
+        </w:rPr>
+      </w:pPr>
+    </w:p>
+    <w:p>
+      <w:pPr>
+        <w:rPr>
+          <w:rFonts w:ascii="Arial" w:hAnsi="Arial" w:cs="Arial"/>
+          <w:color w:val="222222"/>
+          <w:shd w:val="clear" w:color="auto" w:fill="FFFFFF"/>
+        </w:rPr>
+      </w:pPr>
+      <w:r>
+        <w:rPr>
+          <w:rFonts w:ascii="Arial" w:hAnsi="Arial" w:cs="Arial"/>
+          <w:color w:val="222222"/>
+          <w:shd w:val="clear" w:color="auto" w:fill="FFFFFF"/>
+        </w:rPr>
+        <w:t>C</w:t>
+      </w:r>
+      <w:r>
+        <w:rPr>
+          <w:rFonts w:ascii="Arial" w:hAnsi="Arial" w:cs="Arial"/>
+          <w:color w:val="222222"/>
+          <w:shd w:val="clear" w:color="auto" w:fill="FFFFFF"/>
+        </w:rPr>
+        <w:t xml:space="preserve">annoli is </w:t>
+      </w:r>
+      <w:r>
+        <w:rPr>
+          <w:rFonts w:ascii="Arial" w:hAnsi="Arial" w:cs="Arial"/>
+          <w:color w:val="222222"/>
+          <w:shd w:val="clear" w:color="auto" w:fill="FFFFFF"/>
+        </w:rPr>
+        <w:t xml:space="preserve">an </w:t>
+      </w:r>
+      <w:r>
+        <w:rPr>
+          <w:rFonts w:ascii="Arial" w:hAnsi="Arial" w:cs="Arial"/>
+          <w:color w:val="222222"/>
+          <w:shd w:val="clear" w:color="auto" w:fill="FFFFFF"/>
+        </w:rPr>
+        <w:t xml:space="preserve">Italian dessert </w:t>
+      </w:r>
+      <w:r>
+        <w:rPr>
+          <w:rFonts w:ascii="Arial" w:hAnsi="Arial" w:cs="Arial"/>
+          <w:color w:val="222222"/>
+          <w:shd w:val="clear" w:color="auto" w:fill="FFFFFF"/>
+        </w:rPr>
+        <w:t xml:space="preserve">made </w:t>
+      </w:r>
+      <w:r>
+        <w:rPr>
+          <w:rFonts w:ascii="Arial" w:hAnsi="Arial" w:cs="Arial"/>
+          <w:color w:val="222222"/>
+          <w:shd w:val="clear" w:color="auto" w:fill="FFFFFF"/>
+        </w:rPr>
+        <w:t xml:space="preserve">of </w:t>
+      </w:r>
+      <w:r>
+        <w:rPr>
+          <w:rFonts w:ascii="Arial" w:hAnsi="Arial" w:cs="Arial"/>
+          <w:color w:val="222222"/>
+          <w:shd w:val="clear" w:color="auto" w:fill="FFFFFF"/>
+        </w:rPr>
+        <w:t>pastry dough</w:t>
+      </w:r>
+      <w:r>
+        <w:rPr>
+          <w:rFonts w:ascii="Arial" w:hAnsi="Arial" w:cs="Arial"/>
+          <w:color w:val="222222"/>
+          <w:shd w:val="clear" w:color="auto" w:fill="FFFFFF"/>
+        </w:rPr>
+        <w:t xml:space="preserve">, </w:t>
+      </w:r>
+      <w:r>
+        <w:rPr>
+          <w:rFonts w:ascii="Arial" w:hAnsi="Arial" w:cs="Arial"/>
+          <w:color w:val="222222"/>
+          <w:shd w:val="clear" w:color="auto" w:fill="FFFFFF"/>
+        </w:rPr>
+        <w:t>shaped into a cone</w:t>
+      </w:r>
+      <w:r>
+        <w:rPr>
+          <w:rFonts w:ascii="Arial" w:hAnsi="Arial" w:cs="Arial"/>
+          <w:color w:val="222222"/>
+          <w:shd w:val="clear" w:color="auto" w:fill="FFFFFF"/>
+        </w:rPr>
+        <w:t xml:space="preserve"> </w:t>
+      </w:r>
+      <w:r>
+        <w:rPr>
+          <w:rFonts w:ascii="Arial" w:hAnsi="Arial" w:cs="Arial"/>
+          <w:color w:val="222222"/>
+          <w:shd w:val="clear" w:color="auto" w:fill="FFFFFF"/>
+        </w:rPr>
+        <w:t>and then fried</w:t>
+      </w:r>
+      <w:r>
+        <w:rPr>
+          <w:rFonts w:ascii="Arial" w:hAnsi="Arial" w:cs="Arial"/>
+          <w:color w:val="222222"/>
+          <w:shd w:val="clear" w:color="auto" w:fill="FFFFFF"/>
+        </w:rPr>
+        <w:t xml:space="preserve">. </w:t>
+      </w:r>
+      <w:r>
+        <w:rPr>
+          <w:rFonts w:ascii="Arial" w:hAnsi="Arial" w:cs="Arial"/>
+          <w:color w:val="222222"/>
+          <w:shd w:val="clear" w:color="auto" w:fill="FFFFFF"/>
+        </w:rPr>
+        <w:t>The creamy and sweet filling is made from ricotta</w:t>
+      </w:r>
+      <w:r>
+        <w:rPr>
+          <w:rFonts w:ascii="Arial" w:hAnsi="Arial" w:cs="Arial"/>
+          <w:color w:val="222222"/>
+          <w:shd w:val="clear" w:color="auto" w:fill="FFFFFF"/>
+        </w:rPr>
+        <w:t xml:space="preserve"> or </w:t>
+      </w:r>
+      <w:r>
+        <w:rPr>
+          <w:rFonts w:ascii="Arial" w:hAnsi="Arial" w:cs="Arial"/>
+          <w:color w:val="222222"/>
+          <w:shd w:val="clear" w:color="auto" w:fill="FFFFFF"/>
+        </w:rPr>
+        <w:t>mascarpone cheese</w:t>
+      </w:r>
+      <w:r>
+        <w:rPr>
+          <w:rFonts w:ascii="Arial" w:hAnsi="Arial" w:cs="Arial"/>
+          <w:color w:val="222222"/>
+          <w:shd w:val="clear" w:color="auto" w:fill="FFFFFF"/>
+        </w:rPr>
+        <w:t xml:space="preserve">, sprinkled with </w:t>
+      </w:r>
+      <w:r>
+        <w:rPr>
+          <w:rFonts w:ascii="Arial" w:hAnsi="Arial" w:cs="Arial"/>
+          <w:color w:val="222222"/>
+          <w:shd w:val="clear" w:color="auto" w:fill="FFFFFF"/>
+        </w:rPr>
+        <w:t>chocolate chips</w:t>
+      </w:r>
+      <w:r>
+        <w:rPr>
+          <w:rFonts w:ascii="Arial" w:hAnsi="Arial" w:cs="Arial"/>
+          <w:color w:val="222222"/>
+          <w:shd w:val="clear" w:color="auto" w:fill="FFFFFF"/>
+        </w:rPr>
+        <w:t>.</w:t>
+      </w:r>
+    </w:p>
+    <w:p>
+      <w:pPr>
+        <w:rPr>
+          <w:rFonts w:ascii="Arial" w:hAnsi="Arial" w:cs="Arial"/>
+          <w:color w:val="222222"/>
+          <w:shd w:val="clear" w:color="auto" w:fill="FFFFFF"/>
+        </w:rPr>
+      </w:pPr>
+    </w:p>
+    <w:p>
+      <w:pPr>
+        <w:rPr>
+          <w:rFonts w:ascii="Arial" w:hAnsi="Arial" w:cs="Arial"/>
+          <w:color w:val="222222"/>
+          <w:shd w:val="clear" w:color="auto" w:fill="FFFFFF"/>
+        </w:rPr>
+      </w:pPr>
+      <w:r>
+        <w:rPr>
+          <w:rFonts w:ascii="Arial" w:hAnsi="Arial" w:cs="Arial"/>
+          <w:color w:val="222222"/>
+          <w:shd w:val="clear" w:color="auto" w:fill="FFFFFF"/>
+        </w:rPr>
+        <w:t>Inspired by the classic baklava, this just</w:t>
+      </w:r>
+      <w:r>
+        <w:rPr>
+          <w:rFonts w:ascii="Arial" w:hAnsi="Arial" w:cs="Arial"/>
+          <w:color w:val="222222"/>
+          <w:shd w:val="clear" w:color="auto" w:fill="FFFFFF"/>
+        </w:rPr>
+        <w:t xml:space="preserve"> </w:t>
+      </w:r>
+      <w:r>
+        <w:rPr>
+          <w:rFonts w:ascii="Arial" w:hAnsi="Arial" w:cs="Arial"/>
+          <w:color w:val="222222"/>
+          <w:shd w:val="clear" w:color="auto" w:fill="FFFFFF"/>
+        </w:rPr>
+        <w:t>sweet</w:t>
+      </w:r>
+      <w:r>
+        <w:rPr>
+          <w:rFonts w:ascii="Arial" w:hAnsi="Arial" w:cs="Arial"/>
+          <w:color w:val="222222"/>
+          <w:shd w:val="clear" w:color="auto" w:fill="FFFFFF"/>
+        </w:rPr>
+        <w:t xml:space="preserve"> </w:t>
+      </w:r>
+      <w:r>
+        <w:rPr>
+          <w:rFonts w:ascii="Arial" w:hAnsi="Arial" w:cs="Arial"/>
+          <w:color w:val="222222"/>
+          <w:shd w:val="clear" w:color="auto" w:fill="FFFFFF"/>
+        </w:rPr>
+        <w:t>enough granola also makes a filling, protein and fiber</w:t>
+      </w:r>
+      <w:r>
+        <w:rPr>
+          <w:rFonts w:ascii="Arial" w:hAnsi="Arial" w:cs="Arial"/>
+          <w:color w:val="222222"/>
+          <w:shd w:val="clear" w:color="auto" w:fill="FFFFFF"/>
+        </w:rPr>
+        <w:t xml:space="preserve"> </w:t>
+      </w:r>
+      <w:r>
+        <w:rPr>
+          <w:rFonts w:ascii="Arial" w:hAnsi="Arial" w:cs="Arial"/>
+          <w:color w:val="222222"/>
+          <w:shd w:val="clear" w:color="auto" w:fill="FFFFFF"/>
+        </w:rPr>
+        <w:t>rich snack</w:t>
+      </w:r>
+      <w:r>
+        <w:rPr>
+          <w:rFonts w:ascii="Arial" w:hAnsi="Arial" w:cs="Arial"/>
+          <w:color w:val="222222"/>
+          <w:shd w:val="clear" w:color="auto" w:fill="FFFFFF"/>
+        </w:rPr>
+        <w:t xml:space="preserve">, </w:t>
+      </w:r>
+      <w:r>
+        <w:rPr>
+          <w:rFonts w:ascii="Arial" w:hAnsi="Arial" w:cs="Arial"/>
+          <w:color w:val="222222"/>
+          <w:shd w:val="clear" w:color="auto" w:fill="FFFFFF"/>
+        </w:rPr>
+        <w:t>toss</w:t>
+      </w:r>
+      <w:r>
+        <w:rPr>
+          <w:rFonts w:ascii="Arial" w:hAnsi="Arial" w:cs="Arial"/>
+          <w:color w:val="222222"/>
+          <w:shd w:val="clear" w:color="auto" w:fill="FFFFFF"/>
+        </w:rPr>
+        <w:t>ed</w:t>
+      </w:r>
+      <w:r>
+        <w:rPr>
+          <w:rFonts w:ascii="Arial" w:hAnsi="Arial" w:cs="Arial"/>
+          <w:color w:val="222222"/>
+          <w:shd w:val="clear" w:color="auto" w:fill="FFFFFF"/>
+        </w:rPr>
+        <w:t xml:space="preserve"> with salted pistachios and dried apricots.</w:t>
+      </w:r>
+    </w:p>
+    <w:p>
+      <w:pPr>
+        <w:rPr>
+          <w:rFonts w:ascii="Arial" w:hAnsi="Arial" w:cs="Arial"/>
+          <w:color w:val="222222"/>
+          <w:shd w:val="clear" w:color="auto" w:fill="FFFFFF"/>
+        </w:rPr>
+      </w:pPr>
+    </w:p>
+    <w:p>
+      <w:pPr>
+        <w:rPr>
+          <w:rFonts w:ascii="Arial" w:hAnsi="Arial" w:cs="Arial"/>
+          <w:color w:val="222222"/>
+          <w:shd w:val="clear" w:color="auto" w:fill="FFFFFF"/>
+        </w:rPr>
+      </w:pPr>
+      <w:r>
+        <w:rPr>
+          <w:rFonts w:ascii="Arial" w:hAnsi="Arial" w:cs="Arial"/>
+          <w:color w:val="222222"/>
+          <w:shd w:val="clear" w:color="auto" w:fill="FFFFFF"/>
+        </w:rPr>
+        <w:t xml:space="preserve">Our </w:t>
+      </w:r>
+      <w:r>
+        <w:rPr>
+          <w:rFonts w:ascii="Arial" w:hAnsi="Arial" w:cs="Arial"/>
+          <w:color w:val="222222"/>
+          <w:shd w:val="clear" w:color="auto" w:fill="FFFFFF"/>
+        </w:rPr>
         <w:t xml:space="preserve">Italian </w:t>
       </w:r>
       <w:r>
@@ -2267,541 +3811,63 @@
           <w:color w:val="222222"/>
           <w:shd w:val="clear" w:color="auto" w:fill="FFFFFF"/>
         </w:rPr>
-        <w:t>g</w:t>
-      </w:r>
-      <w:r>
-        <w:rPr>
-          <w:rFonts w:ascii="Arial" w:hAnsi="Arial" w:cs="Arial"/>
-          <w:color w:val="222222"/>
-          <w:shd w:val="clear" w:color="auto" w:fill="FFFFFF"/>
-        </w:rPr>
-        <w:t xml:space="preserve">rilled </w:t>
-      </w:r>
-      <w:r>
-        <w:rPr>
-          <w:rFonts w:ascii="Arial" w:hAnsi="Arial" w:cs="Arial"/>
-          <w:color w:val="222222"/>
-          <w:shd w:val="clear" w:color="auto" w:fill="FFFFFF"/>
-        </w:rPr>
-        <w:t>v</w:t>
-      </w:r>
-      <w:r>
-        <w:rPr>
-          <w:rFonts w:ascii="Arial" w:hAnsi="Arial" w:cs="Arial"/>
-          <w:color w:val="222222"/>
-          <w:shd w:val="clear" w:color="auto" w:fill="FFFFFF"/>
-        </w:rPr>
-        <w:t xml:space="preserve">egetables </w:t>
-      </w:r>
-      <w:r>
-        <w:rPr>
-          <w:rFonts w:ascii="Arial" w:hAnsi="Arial" w:cs="Arial"/>
-          <w:color w:val="222222"/>
-          <w:shd w:val="clear" w:color="auto" w:fill="FFFFFF"/>
-        </w:rPr>
-        <w:t xml:space="preserve">consist of </w:t>
-      </w:r>
-      <w:r>
-        <w:rPr>
-          <w:rFonts w:ascii="Arial" w:hAnsi="Arial" w:cs="Arial"/>
-          <w:color w:val="222222"/>
-          <w:shd w:val="clear" w:color="auto" w:fill="FFFFFF"/>
-        </w:rPr>
-        <w:t>marinated</w:t>
-      </w:r>
-      <w:r>
-        <w:rPr>
-          <w:rFonts w:ascii="Arial" w:hAnsi="Arial" w:cs="Arial"/>
-          <w:color w:val="222222"/>
-          <w:shd w:val="clear" w:color="auto" w:fill="FFFFFF"/>
-        </w:rPr>
-        <w:t xml:space="preserve"> zucchini, yellow squash,</w:t>
-      </w:r>
-      <w:r>
-        <w:rPr>
-          <w:rFonts w:ascii="Arial" w:hAnsi="Arial" w:cs="Arial"/>
-          <w:color w:val="222222"/>
-          <w:shd w:val="clear" w:color="auto" w:fill="FFFFFF"/>
-        </w:rPr>
-        <w:t xml:space="preserve"> asparagus, </w:t>
-      </w:r>
-      <w:r>
-        <w:rPr>
-          <w:rFonts w:ascii="Arial" w:hAnsi="Arial" w:cs="Arial"/>
-          <w:color w:val="222222"/>
-          <w:shd w:val="clear" w:color="auto" w:fill="FFFFFF"/>
-        </w:rPr>
-        <w:t>mushroom</w:t>
-      </w:r>
-      <w:r>
-        <w:rPr>
-          <w:rFonts w:ascii="Arial" w:hAnsi="Arial" w:cs="Arial"/>
-          <w:color w:val="222222"/>
-          <w:shd w:val="clear" w:color="auto" w:fill="FFFFFF"/>
-        </w:rPr>
-        <w:t>s</w:t>
-      </w:r>
-      <w:r>
-        <w:rPr>
-          <w:rFonts w:ascii="Arial" w:hAnsi="Arial" w:cs="Arial"/>
-          <w:color w:val="222222"/>
-          <w:shd w:val="clear" w:color="auto" w:fill="FFFFFF"/>
-        </w:rPr>
-        <w:t>,</w:t>
-      </w:r>
-      <w:r>
-        <w:rPr>
-          <w:rFonts w:ascii="Arial" w:hAnsi="Arial" w:cs="Arial"/>
-          <w:color w:val="222222"/>
-          <w:shd w:val="clear" w:color="auto" w:fill="FFFFFF"/>
-        </w:rPr>
-        <w:t xml:space="preserve"> </w:t>
-      </w:r>
-      <w:r>
-        <w:rPr>
-          <w:rFonts w:ascii="Arial" w:hAnsi="Arial" w:cs="Arial"/>
-          <w:color w:val="222222"/>
-          <w:shd w:val="clear" w:color="auto" w:fill="FFFFFF"/>
-        </w:rPr>
-        <w:t xml:space="preserve">onions, and peppers cooked on the grill and finished with grated </w:t>
-      </w:r>
-      <w:r>
-        <w:rPr>
-          <w:rFonts w:ascii="Arial" w:hAnsi="Arial" w:cs="Arial"/>
-          <w:color w:val="222222"/>
-          <w:shd w:val="clear" w:color="auto" w:fill="FFFFFF"/>
-        </w:rPr>
-        <w:t>p</w:t>
-      </w:r>
-      <w:r>
-        <w:rPr>
-          <w:rFonts w:ascii="Arial" w:hAnsi="Arial" w:cs="Arial"/>
-          <w:color w:val="222222"/>
-          <w:shd w:val="clear" w:color="auto" w:fill="FFFFFF"/>
-        </w:rPr>
-        <w:t>armesan cheese.</w:t>
-      </w:r>
-    </w:p>
-    <w:p>
-      <w:pPr>
-        <w:rPr>
-          <w:rFonts w:ascii="Arial" w:hAnsi="Arial" w:cs="Arial"/>
-          <w:color w:val="222222"/>
-          <w:shd w:val="clear" w:color="auto" w:fill="FFFFFF"/>
-        </w:rPr>
-      </w:pPr>
-    </w:p>
-    <w:p>
-      <w:pPr>
-        <w:rPr>
-          <w:rFonts w:ascii="Arial" w:hAnsi="Arial" w:cs="Arial"/>
-          <w:color w:val="222222"/>
-          <w:shd w:val="clear" w:color="auto" w:fill="FFFFFF"/>
-        </w:rPr>
-      </w:pPr>
-      <w:r>
-        <w:rPr>
-          <w:rFonts w:ascii="Arial" w:hAnsi="Arial" w:cs="Arial"/>
-          <w:color w:val="222222"/>
-          <w:shd w:val="clear" w:color="auto" w:fill="FFFFFF"/>
-        </w:rPr>
-        <w:t>A h</w:t>
-      </w:r>
-      <w:r>
-        <w:rPr>
-          <w:rFonts w:ascii="Arial" w:hAnsi="Arial" w:cs="Arial"/>
-          <w:color w:val="222222"/>
-          <w:shd w:val="clear" w:color="auto" w:fill="FFFFFF"/>
-        </w:rPr>
-        <w:t xml:space="preserve">ealthy </w:t>
-      </w:r>
-      <w:r>
-        <w:rPr>
-          <w:rFonts w:ascii="Arial" w:hAnsi="Arial" w:cs="Arial"/>
-          <w:color w:val="222222"/>
-          <w:shd w:val="clear" w:color="auto" w:fill="FFFFFF"/>
-        </w:rPr>
-        <w:t>choice that is</w:t>
-      </w:r>
-      <w:r>
-        <w:rPr>
-          <w:rFonts w:ascii="Arial" w:hAnsi="Arial" w:cs="Arial"/>
-          <w:color w:val="222222"/>
-          <w:shd w:val="clear" w:color="auto" w:fill="FFFFFF"/>
-        </w:rPr>
-        <w:t xml:space="preserve"> a sandwich lover's dream</w:t>
-      </w:r>
-      <w:r>
-        <w:rPr>
-          <w:rFonts w:ascii="Arial" w:hAnsi="Arial" w:cs="Arial"/>
-          <w:color w:val="222222"/>
-          <w:shd w:val="clear" w:color="auto" w:fill="FFFFFF"/>
-        </w:rPr>
-        <w:t xml:space="preserve">, and will help people who are having </w:t>
-      </w:r>
-      <w:r>
-        <w:rPr>
-          <w:rFonts w:ascii="Arial" w:hAnsi="Arial" w:cs="Arial"/>
-          <w:color w:val="222222"/>
-          <w:shd w:val="clear" w:color="auto" w:fill="FFFFFF"/>
-        </w:rPr>
-        <w:t xml:space="preserve">a hard time eating all </w:t>
-      </w:r>
-      <w:r>
-        <w:rPr>
-          <w:rFonts w:ascii="Arial" w:hAnsi="Arial" w:cs="Arial"/>
-          <w:color w:val="222222"/>
-          <w:shd w:val="clear" w:color="auto" w:fill="FFFFFF"/>
-        </w:rPr>
-        <w:t>their</w:t>
-      </w:r>
-      <w:r>
-        <w:rPr>
-          <w:rFonts w:ascii="Arial" w:hAnsi="Arial" w:cs="Arial"/>
-          <w:color w:val="222222"/>
-          <w:shd w:val="clear" w:color="auto" w:fill="FFFFFF"/>
-        </w:rPr>
-        <w:t xml:space="preserve"> </w:t>
-      </w:r>
-      <w:r>
-        <w:rPr>
-          <w:rFonts w:ascii="Arial" w:hAnsi="Arial" w:cs="Arial"/>
-          <w:color w:val="222222"/>
-          <w:shd w:val="clear" w:color="auto" w:fill="FFFFFF"/>
-        </w:rPr>
-        <w:t xml:space="preserve">garden fresh </w:t>
-      </w:r>
-      <w:r>
-        <w:rPr>
-          <w:rFonts w:ascii="Arial" w:hAnsi="Arial" w:cs="Arial"/>
-          <w:color w:val="222222"/>
-          <w:shd w:val="clear" w:color="auto" w:fill="FFFFFF"/>
-        </w:rPr>
-        <w:t>veggies</w:t>
-      </w:r>
-      <w:r>
-        <w:rPr>
-          <w:rFonts w:ascii="Arial" w:hAnsi="Arial" w:cs="Arial"/>
-          <w:color w:val="222222"/>
-          <w:shd w:val="clear" w:color="auto" w:fill="FFFFFF"/>
-        </w:rPr>
-        <w:t xml:space="preserve">; easily available as </w:t>
-      </w:r>
-      <w:r>
-        <w:rPr>
-          <w:rFonts w:ascii="Arial" w:hAnsi="Arial" w:cs="Arial"/>
-          <w:color w:val="222222"/>
-          <w:shd w:val="clear" w:color="auto" w:fill="FFFFFF"/>
-        </w:rPr>
-        <w:t>vegan or gluten-free</w:t>
-      </w:r>
-      <w:r>
-        <w:rPr>
-          <w:rFonts w:ascii="Arial" w:hAnsi="Arial" w:cs="Arial"/>
-          <w:color w:val="222222"/>
-          <w:shd w:val="clear" w:color="auto" w:fill="FFFFFF"/>
-        </w:rPr>
-        <w:t xml:space="preserve"> first choice.</w:t>
-      </w:r>
-    </w:p>
-    <w:p>
-      <w:pPr>
-        <w:rPr>
-          <w:rFonts w:ascii="Arial" w:hAnsi="Arial" w:cs="Arial"/>
-          <w:color w:val="222222"/>
-          <w:shd w:val="clear" w:color="auto" w:fill="FFFFFF"/>
-        </w:rPr>
-      </w:pPr>
-    </w:p>
-    <w:p>
-      <w:pPr>
-        <w:rPr>
-          <w:rFonts w:ascii="Arial" w:hAnsi="Arial" w:cs="Arial"/>
-          <w:color w:val="222222"/>
-          <w:shd w:val="clear" w:color="auto" w:fill="FFFFFF"/>
-        </w:rPr>
-      </w:pPr>
-      <w:r>
-        <w:rPr>
-          <w:rFonts w:ascii="Arial" w:hAnsi="Arial" w:cs="Arial"/>
-          <w:color w:val="222222"/>
-          <w:shd w:val="clear" w:color="auto" w:fill="FFFFFF"/>
-        </w:rPr>
-        <w:t>Th</w:t>
-      </w:r>
-      <w:r>
-        <w:rPr>
-          <w:rFonts w:ascii="Arial" w:hAnsi="Arial" w:cs="Arial"/>
-          <w:color w:val="222222"/>
-          <w:shd w:val="clear" w:color="auto" w:fill="FFFFFF"/>
-        </w:rPr>
-        <w:t>is</w:t>
-      </w:r>
-      <w:r>
-        <w:rPr>
-          <w:rFonts w:ascii="Arial" w:hAnsi="Arial" w:cs="Arial"/>
-          <w:color w:val="222222"/>
-          <w:shd w:val="clear" w:color="auto" w:fill="FFFFFF"/>
-        </w:rPr>
-        <w:t xml:space="preserve"> Italian </w:t>
-      </w:r>
-      <w:r>
-        <w:rPr>
-          <w:rFonts w:ascii="Arial" w:hAnsi="Arial" w:cs="Arial"/>
-          <w:color w:val="222222"/>
-          <w:shd w:val="clear" w:color="auto" w:fill="FFFFFF"/>
-        </w:rPr>
-        <w:t>sub</w:t>
-      </w:r>
-      <w:r>
-        <w:rPr>
-          <w:rFonts w:ascii="Arial" w:hAnsi="Arial" w:cs="Arial"/>
-          <w:color w:val="222222"/>
-          <w:shd w:val="clear" w:color="auto" w:fill="FFFFFF"/>
-        </w:rPr>
-        <w:t xml:space="preserve"> is prepared using </w:t>
-      </w:r>
-      <w:r>
-        <w:rPr>
-          <w:rFonts w:ascii="Arial" w:hAnsi="Arial" w:cs="Arial"/>
-          <w:color w:val="222222"/>
-          <w:shd w:val="clear" w:color="auto" w:fill="FFFFFF"/>
-        </w:rPr>
-        <w:t xml:space="preserve">a </w:t>
-      </w:r>
-      <w:r>
-        <w:rPr>
-          <w:rFonts w:ascii="Arial" w:hAnsi="Arial" w:cs="Arial"/>
-          <w:color w:val="222222"/>
-          <w:shd w:val="clear" w:color="auto" w:fill="FFFFFF"/>
-        </w:rPr>
-        <w:t xml:space="preserve">bread roll </w:t>
-      </w:r>
-      <w:r>
-        <w:rPr>
-          <w:rFonts w:ascii="Arial" w:hAnsi="Arial" w:cs="Arial"/>
-          <w:color w:val="222222"/>
-          <w:shd w:val="clear" w:color="auto" w:fill="FFFFFF"/>
-        </w:rPr>
-        <w:t xml:space="preserve">stuffed </w:t>
-      </w:r>
-      <w:r>
-        <w:rPr>
-          <w:rFonts w:ascii="Arial" w:hAnsi="Arial" w:cs="Arial"/>
-          <w:color w:val="222222"/>
-          <w:shd w:val="clear" w:color="auto" w:fill="FFFFFF"/>
-        </w:rPr>
-        <w:t xml:space="preserve">with salami, mortadella, </w:t>
-      </w:r>
-      <w:r>
-        <w:rPr>
-          <w:rFonts w:ascii="Arial" w:hAnsi="Arial" w:cs="Arial"/>
-          <w:color w:val="222222"/>
-          <w:shd w:val="clear" w:color="auto" w:fill="FFFFFF"/>
-        </w:rPr>
-        <w:t xml:space="preserve">capicola, </w:t>
-      </w:r>
-      <w:r>
-        <w:rPr>
-          <w:rFonts w:ascii="Arial" w:hAnsi="Arial" w:cs="Arial"/>
-          <w:color w:val="222222"/>
-          <w:shd w:val="clear" w:color="auto" w:fill="FFFFFF"/>
-        </w:rPr>
-        <w:t>ham</w:t>
-      </w:r>
-      <w:r>
-        <w:rPr>
-          <w:rFonts w:ascii="Arial" w:hAnsi="Arial" w:cs="Arial"/>
-          <w:color w:val="222222"/>
-          <w:shd w:val="clear" w:color="auto" w:fill="FFFFFF"/>
-        </w:rPr>
-        <w:t xml:space="preserve">, </w:t>
-      </w:r>
-      <w:r>
-        <w:rPr>
-          <w:rFonts w:ascii="Arial" w:hAnsi="Arial" w:cs="Arial"/>
-          <w:color w:val="222222"/>
-          <w:shd w:val="clear" w:color="auto" w:fill="FFFFFF"/>
-        </w:rPr>
-        <w:t>provolone, tomato, onion, sour pickle, green bell pepper, olives, olive oil</w:t>
-      </w:r>
-      <w:r>
-        <w:rPr>
-          <w:rFonts w:ascii="Arial" w:hAnsi="Arial" w:cs="Arial"/>
-          <w:color w:val="222222"/>
-          <w:shd w:val="clear" w:color="auto" w:fill="FFFFFF"/>
-        </w:rPr>
-        <w:t xml:space="preserve">, </w:t>
-      </w:r>
-      <w:r>
-        <w:rPr>
-          <w:rFonts w:ascii="Arial" w:hAnsi="Arial" w:cs="Arial"/>
-          <w:color w:val="222222"/>
-          <w:shd w:val="clear" w:color="auto" w:fill="FFFFFF"/>
-        </w:rPr>
-        <w:t>salt and black pepper.</w:t>
-      </w:r>
-    </w:p>
-    <w:p>
-      <w:pPr>
-        <w:rPr>
-          <w:rFonts w:ascii="Arial" w:hAnsi="Arial" w:cs="Arial"/>
-          <w:color w:val="222222"/>
-          <w:shd w:val="clear" w:color="auto" w:fill="FFFFFF"/>
-        </w:rPr>
-      </w:pPr>
-    </w:p>
-    <w:p>
-      <w:pPr>
-        <w:rPr>
-          <w:rFonts w:ascii="Arial" w:hAnsi="Arial" w:cs="Arial"/>
-          <w:color w:val="222222"/>
-          <w:shd w:val="clear" w:color="auto" w:fill="FFFFFF"/>
-        </w:rPr>
-      </w:pPr>
-      <w:r>
-        <w:rPr>
-          <w:rFonts w:ascii="Arial" w:hAnsi="Arial" w:cs="Arial"/>
-          <w:color w:val="222222"/>
-          <w:shd w:val="clear" w:color="auto" w:fill="FFFFFF"/>
-        </w:rPr>
-        <w:t xml:space="preserve">Our </w:t>
-      </w:r>
-      <w:r>
-        <w:rPr>
-          <w:rFonts w:ascii="Arial" w:hAnsi="Arial" w:cs="Arial"/>
-          <w:color w:val="222222"/>
-          <w:shd w:val="clear" w:color="auto" w:fill="FFFFFF"/>
-        </w:rPr>
-        <w:t>egg</w:t>
-      </w:r>
-      <w:r>
-        <w:rPr>
-          <w:rFonts w:ascii="Arial" w:hAnsi="Arial" w:cs="Arial"/>
-          <w:color w:val="222222"/>
-          <w:shd w:val="clear" w:color="auto" w:fill="FFFFFF"/>
-        </w:rPr>
-        <w:t>s</w:t>
-      </w:r>
-      <w:r>
-        <w:rPr>
-          <w:rFonts w:ascii="Arial" w:hAnsi="Arial" w:cs="Arial"/>
-          <w:color w:val="222222"/>
-          <w:shd w:val="clear" w:color="auto" w:fill="FFFFFF"/>
-        </w:rPr>
-        <w:t xml:space="preserve"> sandwich is </w:t>
-      </w:r>
-      <w:r>
-        <w:rPr>
-          <w:rFonts w:ascii="Arial" w:hAnsi="Arial" w:cs="Arial"/>
-          <w:color w:val="222222"/>
-          <w:shd w:val="clear" w:color="auto" w:fill="FFFFFF"/>
-        </w:rPr>
-        <w:t xml:space="preserve">prepared with </w:t>
-      </w:r>
-      <w:r>
-        <w:rPr>
-          <w:rFonts w:ascii="Arial" w:hAnsi="Arial" w:cs="Arial"/>
-          <w:color w:val="222222"/>
-          <w:shd w:val="clear" w:color="auto" w:fill="FFFFFF"/>
-        </w:rPr>
-        <w:t>boiled</w:t>
-      </w:r>
-      <w:r>
-        <w:rPr>
-          <w:rFonts w:ascii="Arial" w:hAnsi="Arial" w:cs="Arial"/>
-          <w:color w:val="222222"/>
-          <w:shd w:val="clear" w:color="auto" w:fill="FFFFFF"/>
-        </w:rPr>
-        <w:t xml:space="preserve"> egg</w:t>
-      </w:r>
-      <w:r>
-        <w:rPr>
-          <w:rFonts w:ascii="Arial" w:hAnsi="Arial" w:cs="Arial"/>
-          <w:color w:val="222222"/>
-          <w:shd w:val="clear" w:color="auto" w:fill="FFFFFF"/>
-        </w:rPr>
-        <w:t xml:space="preserve">s as the main </w:t>
-      </w:r>
-      <w:r>
-        <w:rPr>
-          <w:rFonts w:ascii="Arial" w:hAnsi="Arial" w:cs="Arial"/>
-          <w:color w:val="222222"/>
-          <w:shd w:val="clear" w:color="auto" w:fill="FFFFFF"/>
-        </w:rPr>
-        <w:t>filling</w:t>
-      </w:r>
-      <w:r>
-        <w:rPr>
-          <w:rFonts w:ascii="Arial" w:hAnsi="Arial" w:cs="Arial"/>
-          <w:color w:val="222222"/>
-          <w:shd w:val="clear" w:color="auto" w:fill="FFFFFF"/>
-        </w:rPr>
-        <w:t xml:space="preserve">, </w:t>
-      </w:r>
-      <w:r>
-        <w:rPr>
-          <w:rFonts w:ascii="Arial" w:hAnsi="Arial" w:cs="Arial"/>
-          <w:color w:val="222222"/>
-          <w:shd w:val="clear" w:color="auto" w:fill="FFFFFF"/>
-        </w:rPr>
-        <w:t xml:space="preserve">together with tomatoes, onions, olives, </w:t>
-      </w:r>
-      <w:r>
-        <w:rPr>
-          <w:rFonts w:ascii="Arial" w:hAnsi="Arial" w:cs="Arial"/>
-          <w:color w:val="222222"/>
-          <w:shd w:val="clear" w:color="auto" w:fill="FFFFFF"/>
-        </w:rPr>
-        <w:t>lettuce</w:t>
-      </w:r>
-      <w:r>
-        <w:rPr>
-          <w:rFonts w:ascii="Arial" w:hAnsi="Arial" w:cs="Arial"/>
-          <w:color w:val="222222"/>
-          <w:shd w:val="clear" w:color="auto" w:fill="FFFFFF"/>
-        </w:rPr>
-        <w:t xml:space="preserve">, </w:t>
-      </w:r>
-      <w:r>
-        <w:rPr>
-          <w:rFonts w:ascii="Arial" w:hAnsi="Arial" w:cs="Arial"/>
-          <w:color w:val="222222"/>
-          <w:shd w:val="clear" w:color="auto" w:fill="FFFFFF"/>
-        </w:rPr>
-        <w:t>green onion</w:t>
-      </w:r>
-      <w:r>
-        <w:rPr>
-          <w:rFonts w:ascii="Arial" w:hAnsi="Arial" w:cs="Arial"/>
-          <w:color w:val="222222"/>
-          <w:shd w:val="clear" w:color="auto" w:fill="FFFFFF"/>
-        </w:rPr>
-        <w:t xml:space="preserve">, </w:t>
-      </w:r>
-      <w:r>
-        <w:rPr>
-          <w:rFonts w:ascii="Arial" w:hAnsi="Arial" w:cs="Arial"/>
-          <w:color w:val="222222"/>
-          <w:shd w:val="clear" w:color="auto" w:fill="FFFFFF"/>
-        </w:rPr>
-        <w:t>mayonnaise, lemon juice, mustard,</w:t>
-      </w:r>
-      <w:r>
-        <w:rPr>
-          <w:rFonts w:ascii="Arial" w:hAnsi="Arial" w:cs="Arial"/>
-          <w:color w:val="222222"/>
-          <w:shd w:val="clear" w:color="auto" w:fill="FFFFFF"/>
-        </w:rPr>
-        <w:t xml:space="preserve"> </w:t>
-      </w:r>
-      <w:r>
-        <w:rPr>
-          <w:rFonts w:ascii="Arial" w:hAnsi="Arial" w:cs="Arial"/>
-          <w:color w:val="222222"/>
-          <w:shd w:val="clear" w:color="auto" w:fill="FFFFFF"/>
-        </w:rPr>
-        <w:t>salt and pepper</w:t>
+        <w:t>c</w:t>
+      </w:r>
+      <w:r>
+        <w:rPr>
+          <w:rFonts w:ascii="Arial" w:hAnsi="Arial" w:cs="Arial"/>
+          <w:color w:val="222222"/>
+          <w:shd w:val="clear" w:color="auto" w:fill="FFFFFF"/>
+        </w:rPr>
+        <w:t xml:space="preserve">ream </w:t>
+      </w:r>
+      <w:r>
+        <w:rPr>
+          <w:rFonts w:ascii="Arial" w:hAnsi="Arial" w:cs="Arial"/>
+          <w:color w:val="222222"/>
+          <w:shd w:val="clear" w:color="auto" w:fill="FFFFFF"/>
+        </w:rPr>
+        <w:t>c</w:t>
+      </w:r>
+      <w:r>
+        <w:rPr>
+          <w:rFonts w:ascii="Arial" w:hAnsi="Arial" w:cs="Arial"/>
+          <w:color w:val="222222"/>
+          <w:shd w:val="clear" w:color="auto" w:fill="FFFFFF"/>
+        </w:rPr>
+        <w:t>ake has three layers of moist cake filled with shredded coconut and toasted pecans</w:t>
+      </w:r>
+      <w:r>
+        <w:rPr>
+          <w:rFonts w:ascii="Arial" w:hAnsi="Arial" w:cs="Arial"/>
+          <w:color w:val="222222"/>
+          <w:shd w:val="clear" w:color="auto" w:fill="FFFFFF"/>
+        </w:rPr>
+        <w:t xml:space="preserve">; </w:t>
+      </w:r>
+      <w:r>
+        <w:rPr>
+          <w:rFonts w:ascii="Arial" w:hAnsi="Arial" w:cs="Arial"/>
+          <w:color w:val="222222"/>
+          <w:shd w:val="clear" w:color="auto" w:fill="FFFFFF"/>
+        </w:rPr>
+        <w:t xml:space="preserve">filled and frosted with whipped cream </w:t>
+      </w:r>
+      <w:r>
+        <w:rPr>
+          <w:rFonts w:ascii="Arial" w:hAnsi="Arial" w:cs="Arial"/>
+          <w:color w:val="222222"/>
+          <w:shd w:val="clear" w:color="auto" w:fill="FFFFFF"/>
+        </w:rPr>
+        <w:t xml:space="preserve">and a </w:t>
+      </w:r>
+      <w:r>
+        <w:rPr>
+          <w:rFonts w:ascii="Arial" w:hAnsi="Arial" w:cs="Arial"/>
+          <w:color w:val="222222"/>
+          <w:shd w:val="clear" w:color="auto" w:fill="FFFFFF"/>
+        </w:rPr>
+        <w:t>cheese topping for a lovely and classic cake</w:t>
       </w:r>
       <w:r>
         <w:rPr>
@@ -2835,1156 +3901,6 @@
           <w:color w:val="222222"/>
           <w:shd w:val="clear" w:color="auto" w:fill="FFFFFF"/>
         </w:rPr>
-        <w:t xml:space="preserve">A classic </w:t>
-      </w:r>
-      <w:r>
-        <w:rPr>
-          <w:rFonts w:ascii="Arial" w:hAnsi="Arial" w:cs="Arial"/>
-          <w:color w:val="222222"/>
-          <w:shd w:val="clear" w:color="auto" w:fill="FFFFFF"/>
-        </w:rPr>
-        <w:t xml:space="preserve">sandwich of </w:t>
-      </w:r>
-      <w:r>
-        <w:rPr>
-          <w:rFonts w:ascii="Arial" w:hAnsi="Arial" w:cs="Arial"/>
-          <w:color w:val="222222"/>
-          <w:shd w:val="clear" w:color="auto" w:fill="FFFFFF"/>
-        </w:rPr>
-        <w:t>tender and silky</w:t>
-      </w:r>
-      <w:r>
-        <w:rPr>
-          <w:rFonts w:ascii="Arial" w:hAnsi="Arial" w:cs="Arial"/>
-          <w:color w:val="222222"/>
-          <w:shd w:val="clear" w:color="auto" w:fill="FFFFFF"/>
-        </w:rPr>
-        <w:t xml:space="preserve"> </w:t>
-      </w:r>
-      <w:r>
-        <w:rPr>
-          <w:rFonts w:ascii="Arial" w:hAnsi="Arial" w:cs="Arial"/>
-          <w:color w:val="222222"/>
-          <w:shd w:val="clear" w:color="auto" w:fill="FFFFFF"/>
-        </w:rPr>
-        <w:t>bread</w:t>
-      </w:r>
-      <w:r>
-        <w:rPr>
-          <w:rFonts w:ascii="Arial" w:hAnsi="Arial" w:cs="Arial"/>
-          <w:color w:val="222222"/>
-          <w:shd w:val="clear" w:color="auto" w:fill="FFFFFF"/>
-        </w:rPr>
-        <w:t xml:space="preserve"> that is </w:t>
-      </w:r>
-      <w:r>
-        <w:rPr>
-          <w:rFonts w:ascii="Arial" w:hAnsi="Arial" w:cs="Arial"/>
-          <w:color w:val="222222"/>
-          <w:shd w:val="clear" w:color="auto" w:fill="FFFFFF"/>
-        </w:rPr>
-        <w:t>toasted</w:t>
-      </w:r>
-      <w:r>
-        <w:rPr>
-          <w:rFonts w:ascii="Arial" w:hAnsi="Arial" w:cs="Arial"/>
-          <w:color w:val="222222"/>
-          <w:shd w:val="clear" w:color="auto" w:fill="FFFFFF"/>
-        </w:rPr>
-        <w:t xml:space="preserve"> and stuffed with </w:t>
-      </w:r>
-      <w:r>
-        <w:rPr>
-          <w:rFonts w:ascii="Arial" w:hAnsi="Arial" w:cs="Arial"/>
-          <w:color w:val="222222"/>
-          <w:shd w:val="clear" w:color="auto" w:fill="FFFFFF"/>
-        </w:rPr>
-        <w:t>sliced ham</w:t>
-      </w:r>
-      <w:r>
-        <w:rPr>
-          <w:rFonts w:ascii="Arial" w:hAnsi="Arial" w:cs="Arial"/>
-          <w:color w:val="222222"/>
-          <w:shd w:val="clear" w:color="auto" w:fill="FFFFFF"/>
-        </w:rPr>
-        <w:t xml:space="preserve">, </w:t>
-      </w:r>
-      <w:r>
-        <w:rPr>
-          <w:rFonts w:ascii="Arial" w:hAnsi="Arial" w:cs="Arial"/>
-          <w:color w:val="222222"/>
-          <w:shd w:val="clear" w:color="auto" w:fill="FFFFFF"/>
-        </w:rPr>
-        <w:t xml:space="preserve">cheese, </w:t>
-      </w:r>
-      <w:r>
-        <w:rPr>
-          <w:rFonts w:ascii="Arial" w:hAnsi="Arial" w:cs="Arial"/>
-          <w:color w:val="222222"/>
-          <w:shd w:val="clear" w:color="auto" w:fill="FFFFFF"/>
-        </w:rPr>
-        <w:t xml:space="preserve">lettuce, tomato, </w:t>
-      </w:r>
-      <w:r>
-        <w:rPr>
-          <w:rFonts w:ascii="Arial" w:hAnsi="Arial" w:cs="Arial"/>
-          <w:color w:val="222222"/>
-          <w:shd w:val="clear" w:color="auto" w:fill="FFFFFF"/>
-        </w:rPr>
-        <w:t xml:space="preserve">onions, </w:t>
-      </w:r>
-      <w:r>
-        <w:rPr>
-          <w:rFonts w:ascii="Arial" w:hAnsi="Arial" w:cs="Arial"/>
-          <w:color w:val="222222"/>
-          <w:shd w:val="clear" w:color="auto" w:fill="FFFFFF"/>
-        </w:rPr>
-        <w:t xml:space="preserve">pickles, cucumbers, </w:t>
-      </w:r>
-      <w:r>
-        <w:rPr>
-          <w:rFonts w:ascii="Arial" w:hAnsi="Arial" w:cs="Arial"/>
-          <w:color w:val="222222"/>
-          <w:shd w:val="clear" w:color="auto" w:fill="FFFFFF"/>
-        </w:rPr>
-        <w:t>and mayonnaise.</w:t>
-      </w:r>
-      <w:r>
-        <w:rPr>
-          <w:rFonts w:ascii="Arial" w:hAnsi="Arial" w:cs="Arial"/>
-          <w:color w:val="222222"/>
-          <w:shd w:val="clear" w:color="auto" w:fill="FFFFFF"/>
-        </w:rPr>
-        <w:t xml:space="preserve"> </w:t>
-      </w:r>
-      <w:r>
-        <w:rPr>
-          <w:rFonts w:ascii="Arial" w:hAnsi="Arial" w:cs="Arial"/>
-          <w:color w:val="222222"/>
-          <w:shd w:val="clear" w:color="auto" w:fill="FFFFFF"/>
-        </w:rPr>
-        <w:t>It is often cut into halves</w:t>
-      </w:r>
-      <w:r>
-        <w:rPr>
-          <w:rFonts w:ascii="Arial" w:hAnsi="Arial" w:cs="Arial"/>
-          <w:color w:val="222222"/>
-          <w:shd w:val="clear" w:color="auto" w:fill="FFFFFF"/>
-        </w:rPr>
-        <w:t>.</w:t>
-      </w:r>
-    </w:p>
-    <w:p>
-      <w:pPr>
-        <w:rPr>
-          <w:rFonts w:ascii="Arial" w:hAnsi="Arial" w:cs="Arial"/>
-          <w:color w:val="222222"/>
-          <w:shd w:val="clear" w:color="auto" w:fill="FFFFFF"/>
-        </w:rPr>
-      </w:pPr>
-    </w:p>
-    <w:p>
-      <w:pPr>
-        <w:rPr>
-          <w:rFonts w:ascii="Arial" w:hAnsi="Arial" w:cs="Arial"/>
-          <w:color w:val="222222"/>
-          <w:shd w:val="clear" w:color="auto" w:fill="FFFFFF"/>
-        </w:rPr>
-      </w:pPr>
-      <w:r>
-        <w:rPr>
-          <w:rFonts w:ascii="Arial" w:hAnsi="Arial" w:cs="Arial"/>
-          <w:color w:val="222222"/>
-          <w:shd w:val="clear" w:color="auto" w:fill="FFFFFF"/>
-        </w:rPr>
-        <w:t xml:space="preserve">Our </w:t>
-      </w:r>
-      <w:r>
-        <w:rPr>
-          <w:rFonts w:ascii="Arial" w:hAnsi="Arial" w:cs="Arial"/>
-          <w:color w:val="222222"/>
-          <w:shd w:val="clear" w:color="auto" w:fill="FFFFFF"/>
-        </w:rPr>
-        <w:t xml:space="preserve">cheese sandwich is made with one or more varieties of cheese on any sort of </w:t>
-      </w:r>
-      <w:r>
-        <w:rPr>
-          <w:rFonts w:ascii="Arial" w:hAnsi="Arial" w:cs="Arial"/>
-          <w:color w:val="222222"/>
-          <w:shd w:val="clear" w:color="auto" w:fill="FFFFFF"/>
-        </w:rPr>
-        <w:t>bread</w:t>
-      </w:r>
-      <w:r>
-        <w:rPr>
-          <w:rFonts w:ascii="Arial" w:hAnsi="Arial" w:cs="Arial"/>
-          <w:color w:val="222222"/>
-          <w:shd w:val="clear" w:color="auto" w:fill="FFFFFF"/>
-        </w:rPr>
-        <w:t xml:space="preserve"> that is </w:t>
-      </w:r>
-      <w:r>
-        <w:rPr>
-          <w:rFonts w:ascii="Arial" w:hAnsi="Arial" w:cs="Arial"/>
-          <w:color w:val="222222"/>
-          <w:shd w:val="clear" w:color="auto" w:fill="FFFFFF"/>
-        </w:rPr>
-        <w:t>toasted</w:t>
-      </w:r>
-      <w:r>
-        <w:rPr>
-          <w:rFonts w:ascii="Arial" w:hAnsi="Arial" w:cs="Arial"/>
-          <w:color w:val="222222"/>
-          <w:shd w:val="clear" w:color="auto" w:fill="FFFFFF"/>
-        </w:rPr>
-        <w:t xml:space="preserve">, together with </w:t>
-      </w:r>
-      <w:r>
-        <w:rPr>
-          <w:rFonts w:ascii="Arial" w:hAnsi="Arial" w:cs="Arial"/>
-          <w:color w:val="222222"/>
-          <w:shd w:val="clear" w:color="auto" w:fill="FFFFFF"/>
-        </w:rPr>
-        <w:t>spreads such as butter</w:t>
-      </w:r>
-      <w:r>
-        <w:rPr>
-          <w:rFonts w:ascii="Arial" w:hAnsi="Arial" w:cs="Arial"/>
-          <w:color w:val="222222"/>
-          <w:shd w:val="clear" w:color="auto" w:fill="FFFFFF"/>
-        </w:rPr>
-        <w:t xml:space="preserve">, </w:t>
-      </w:r>
-      <w:r>
-        <w:rPr>
-          <w:rFonts w:ascii="Arial" w:hAnsi="Arial" w:cs="Arial"/>
-          <w:color w:val="222222"/>
-          <w:shd w:val="clear" w:color="auto" w:fill="FFFFFF"/>
-        </w:rPr>
-        <w:t>mayonnaise</w:t>
-      </w:r>
-      <w:r>
-        <w:rPr>
-          <w:rFonts w:ascii="Arial" w:hAnsi="Arial" w:cs="Arial"/>
-          <w:color w:val="222222"/>
-          <w:shd w:val="clear" w:color="auto" w:fill="FFFFFF"/>
-        </w:rPr>
-        <w:t xml:space="preserve">, </w:t>
-      </w:r>
-      <w:r>
-        <w:rPr>
-          <w:rFonts w:ascii="Arial" w:hAnsi="Arial" w:cs="Arial"/>
-          <w:color w:val="222222"/>
-          <w:shd w:val="clear" w:color="auto" w:fill="FFFFFF"/>
-        </w:rPr>
-        <w:t>cream cheese</w:t>
-      </w:r>
-      <w:r>
-        <w:rPr>
-          <w:rFonts w:ascii="Arial" w:hAnsi="Arial" w:cs="Arial"/>
-          <w:color w:val="222222"/>
-          <w:shd w:val="clear" w:color="auto" w:fill="FFFFFF"/>
-        </w:rPr>
-        <w:t>.</w:t>
-      </w:r>
-    </w:p>
-    <w:p>
-      <w:pPr>
-        <w:rPr>
-          <w:rFonts w:ascii="Arial" w:hAnsi="Arial" w:cs="Arial"/>
-          <w:color w:val="222222"/>
-          <w:shd w:val="clear" w:color="auto" w:fill="FFFFFF"/>
-        </w:rPr>
-      </w:pPr>
-    </w:p>
-    <w:p>
-      <w:pPr>
-        <w:rPr>
-          <w:rFonts w:ascii="Arial" w:hAnsi="Arial" w:cs="Arial"/>
-          <w:color w:val="222222"/>
-          <w:shd w:val="clear" w:color="auto" w:fill="FFFFFF"/>
-        </w:rPr>
-      </w:pPr>
-      <w:r>
-        <w:rPr>
-          <w:rFonts w:ascii="Arial" w:hAnsi="Arial" w:cs="Arial"/>
-          <w:color w:val="222222"/>
-          <w:shd w:val="clear" w:color="auto" w:fill="FFFFFF"/>
-        </w:rPr>
-        <w:t xml:space="preserve">Our </w:t>
-      </w:r>
-      <w:r>
-        <w:rPr>
-          <w:rFonts w:ascii="Arial" w:hAnsi="Arial" w:cs="Arial"/>
-          <w:color w:val="222222"/>
-          <w:shd w:val="clear" w:color="auto" w:fill="FFFFFF"/>
-        </w:rPr>
-        <w:t>Italian version of the croissant</w:t>
-      </w:r>
-      <w:r>
-        <w:rPr>
-          <w:rFonts w:ascii="Arial" w:hAnsi="Arial" w:cs="Arial"/>
-          <w:color w:val="222222"/>
-          <w:shd w:val="clear" w:color="auto" w:fill="FFFFFF"/>
-        </w:rPr>
-        <w:t xml:space="preserve"> is </w:t>
-      </w:r>
-      <w:r>
-        <w:rPr>
-          <w:rFonts w:ascii="Arial" w:hAnsi="Arial" w:cs="Arial"/>
-          <w:color w:val="222222"/>
-          <w:shd w:val="clear" w:color="auto" w:fill="FFFFFF"/>
-        </w:rPr>
-        <w:t>mouth-watering</w:t>
-      </w:r>
-      <w:r>
-        <w:rPr>
-          <w:rFonts w:ascii="Arial" w:hAnsi="Arial" w:cs="Arial"/>
-          <w:color w:val="222222"/>
-          <w:shd w:val="clear" w:color="auto" w:fill="FFFFFF"/>
-        </w:rPr>
-        <w:t xml:space="preserve">, </w:t>
-      </w:r>
-      <w:r>
-        <w:rPr>
-          <w:rFonts w:ascii="Arial" w:hAnsi="Arial" w:cs="Arial"/>
-          <w:color w:val="222222"/>
-          <w:shd w:val="clear" w:color="auto" w:fill="FFFFFF"/>
-        </w:rPr>
-        <w:t>with their shiny surface, not too sweet nor too buttery</w:t>
-      </w:r>
-      <w:r>
-        <w:rPr>
-          <w:rFonts w:ascii="Arial" w:hAnsi="Arial" w:cs="Arial"/>
-          <w:color w:val="222222"/>
-          <w:shd w:val="clear" w:color="auto" w:fill="FFFFFF"/>
-        </w:rPr>
-        <w:t>. Freshly baked in-house, it is usually served with Italian coffee or hot tea.</w:t>
-      </w:r>
-    </w:p>
-    <w:p>
-      <w:pPr>
-        <w:rPr>
-          <w:rFonts w:ascii="Arial" w:hAnsi="Arial" w:cs="Arial"/>
-          <w:color w:val="222222"/>
-          <w:shd w:val="clear" w:color="auto" w:fill="FFFFFF"/>
-        </w:rPr>
-      </w:pPr>
-    </w:p>
-    <w:p>
-      <w:pPr>
-        <w:rPr>
-          <w:rFonts w:ascii="Arial" w:hAnsi="Arial" w:cs="Arial"/>
-          <w:color w:val="222222"/>
-          <w:shd w:val="clear" w:color="auto" w:fill="FFFFFF"/>
-        </w:rPr>
-      </w:pPr>
-      <w:r>
-        <w:rPr>
-          <w:rFonts w:ascii="Arial" w:hAnsi="Arial" w:cs="Arial"/>
-          <w:color w:val="222222"/>
-          <w:shd w:val="clear" w:color="auto" w:fill="FFFFFF"/>
-        </w:rPr>
-        <w:t xml:space="preserve">Coffee </w:t>
-      </w:r>
-      <w:r>
-        <w:rPr>
-          <w:rFonts w:ascii="Arial" w:hAnsi="Arial" w:cs="Arial"/>
-          <w:color w:val="222222"/>
-          <w:shd w:val="clear" w:color="auto" w:fill="FFFFFF"/>
-        </w:rPr>
-        <w:t>has developed its own world</w:t>
-      </w:r>
-      <w:r>
-        <w:rPr>
-          <w:rFonts w:ascii="Arial" w:hAnsi="Arial" w:cs="Arial"/>
-          <w:color w:val="222222"/>
-          <w:shd w:val="clear" w:color="auto" w:fill="FFFFFF"/>
-        </w:rPr>
-        <w:t xml:space="preserve"> and </w:t>
-      </w:r>
-      <w:r>
-        <w:rPr>
-          <w:rFonts w:ascii="Arial" w:hAnsi="Arial" w:cs="Arial"/>
-          <w:color w:val="222222"/>
-          <w:shd w:val="clear" w:color="auto" w:fill="FFFFFF"/>
-        </w:rPr>
-        <w:t>culture</w:t>
-      </w:r>
-      <w:r>
-        <w:rPr>
-          <w:rFonts w:ascii="Arial" w:hAnsi="Arial" w:cs="Arial"/>
-          <w:color w:val="222222"/>
-          <w:shd w:val="clear" w:color="auto" w:fill="FFFFFF"/>
-        </w:rPr>
-        <w:t xml:space="preserve"> in Italy</w:t>
-      </w:r>
-      <w:r>
-        <w:rPr>
-          <w:rFonts w:ascii="Arial" w:hAnsi="Arial" w:cs="Arial"/>
-          <w:color w:val="222222"/>
-          <w:shd w:val="clear" w:color="auto" w:fill="FFFFFF"/>
-        </w:rPr>
-        <w:t xml:space="preserve">. </w:t>
-      </w:r>
-      <w:r>
-        <w:rPr>
-          <w:rFonts w:ascii="Arial" w:hAnsi="Arial" w:cs="Arial"/>
-          <w:color w:val="222222"/>
-          <w:shd w:val="clear" w:color="auto" w:fill="FFFFFF"/>
-        </w:rPr>
-        <w:t xml:space="preserve">In fact, </w:t>
-      </w:r>
-      <w:r>
-        <w:rPr>
-          <w:rFonts w:ascii="Arial" w:hAnsi="Arial" w:cs="Arial"/>
-          <w:color w:val="222222"/>
-          <w:shd w:val="clear" w:color="auto" w:fill="FFFFFF"/>
-        </w:rPr>
-        <w:t xml:space="preserve">Italians pretty much invented the way the rest of the world confects, serves and </w:t>
-      </w:r>
-      <w:r>
-        <w:rPr>
-          <w:rFonts w:ascii="Arial" w:hAnsi="Arial" w:cs="Arial"/>
-          <w:color w:val="222222"/>
-          <w:shd w:val="clear" w:color="auto" w:fill="FFFFFF"/>
-        </w:rPr>
-        <w:t>drinks</w:t>
-      </w:r>
-      <w:r>
-        <w:rPr>
-          <w:rFonts w:ascii="Arial" w:hAnsi="Arial" w:cs="Arial"/>
-          <w:color w:val="222222"/>
-          <w:shd w:val="clear" w:color="auto" w:fill="FFFFFF"/>
-        </w:rPr>
-        <w:t xml:space="preserve"> coffee</w:t>
-      </w:r>
-      <w:r>
-        <w:rPr>
-          <w:rFonts w:ascii="Arial" w:hAnsi="Arial" w:cs="Arial"/>
-          <w:color w:val="222222"/>
-          <w:shd w:val="clear" w:color="auto" w:fill="FFFFFF"/>
-        </w:rPr>
-        <w:t xml:space="preserve"> with </w:t>
-      </w:r>
-      <w:r>
-        <w:rPr>
-          <w:rFonts w:ascii="Arial" w:hAnsi="Arial" w:cs="Arial"/>
-          <w:color w:val="222222"/>
-          <w:shd w:val="clear" w:color="auto" w:fill="FFFFFF"/>
-        </w:rPr>
-        <w:t>a rich and intense flavor</w:t>
-      </w:r>
-      <w:r>
-        <w:rPr>
-          <w:rFonts w:ascii="Arial" w:hAnsi="Arial" w:cs="Arial"/>
-          <w:color w:val="222222"/>
-          <w:shd w:val="clear" w:color="auto" w:fill="FFFFFF"/>
-        </w:rPr>
-        <w:t>.</w:t>
-      </w:r>
-    </w:p>
-    <w:p>
-      <w:pPr>
-        <w:rPr>
-          <w:rFonts w:ascii="Arial" w:hAnsi="Arial" w:cs="Arial"/>
-          <w:color w:val="222222"/>
-          <w:shd w:val="clear" w:color="auto" w:fill="FFFFFF"/>
-        </w:rPr>
-      </w:pPr>
-    </w:p>
-    <w:p>
-      <w:pPr>
-        <w:rPr>
-          <w:rFonts w:ascii="Arial" w:hAnsi="Arial" w:cs="Arial"/>
-          <w:color w:val="222222"/>
-          <w:shd w:val="clear" w:color="auto" w:fill="FFFFFF"/>
-        </w:rPr>
-      </w:pPr>
-      <w:r>
-        <w:rPr>
-          <w:rFonts w:ascii="Arial" w:hAnsi="Arial" w:cs="Arial"/>
-          <w:color w:val="222222"/>
-          <w:shd w:val="clear" w:color="auto" w:fill="FFFFFF"/>
-        </w:rPr>
-        <w:t>Tea is an aromatic beverage commonly prepared by pouring hot or boiling water over cured or fresh leaves</w:t>
-      </w:r>
-      <w:r>
-        <w:rPr>
-          <w:rFonts w:ascii="Arial" w:hAnsi="Arial" w:cs="Arial"/>
-          <w:color w:val="222222"/>
-          <w:shd w:val="clear" w:color="auto" w:fill="FFFFFF"/>
-        </w:rPr>
-        <w:t>.</w:t>
-      </w:r>
-      <w:r>
-        <w:rPr>
-          <w:rFonts w:ascii="Arial" w:hAnsi="Arial" w:cs="Arial"/>
-          <w:color w:val="222222"/>
-          <w:shd w:val="clear" w:color="auto" w:fill="FFFFFF"/>
-        </w:rPr>
-        <w:t xml:space="preserve"> It has been scientifically </w:t>
-      </w:r>
-      <w:r>
-        <w:rPr>
-          <w:rFonts w:ascii="Arial" w:hAnsi="Arial" w:cs="Arial"/>
-          <w:color w:val="222222"/>
-          <w:shd w:val="clear" w:color="auto" w:fill="FFFFFF"/>
-        </w:rPr>
-        <w:t>confirmed</w:t>
-      </w:r>
-      <w:r>
-        <w:rPr>
-          <w:rFonts w:ascii="Arial" w:hAnsi="Arial" w:cs="Arial"/>
-          <w:color w:val="222222"/>
-          <w:shd w:val="clear" w:color="auto" w:fill="FFFFFF"/>
-        </w:rPr>
-        <w:t xml:space="preserve"> that hot tea </w:t>
-      </w:r>
-      <w:r>
-        <w:rPr>
-          <w:rFonts w:ascii="Arial" w:hAnsi="Arial" w:cs="Arial"/>
-          <w:color w:val="222222"/>
-          <w:shd w:val="clear" w:color="auto" w:fill="FFFFFF"/>
-        </w:rPr>
-        <w:t>improves</w:t>
-      </w:r>
-      <w:r>
-        <w:rPr>
-          <w:rFonts w:ascii="Arial" w:hAnsi="Arial" w:cs="Arial"/>
-          <w:color w:val="222222"/>
-          <w:shd w:val="clear" w:color="auto" w:fill="FFFFFF"/>
-        </w:rPr>
-        <w:t xml:space="preserve"> your digestion.</w:t>
-      </w:r>
-    </w:p>
-    <w:p>
-      <w:pPr>
-        <w:rPr>
-          <w:rFonts w:ascii="Arial" w:hAnsi="Arial" w:cs="Arial"/>
-          <w:color w:val="222222"/>
-          <w:shd w:val="clear" w:color="auto" w:fill="FFFFFF"/>
-        </w:rPr>
-      </w:pPr>
-    </w:p>
-    <w:p>
-      <w:pPr>
-        <w:rPr>
-          <w:rFonts w:ascii="Arial" w:hAnsi="Arial" w:cs="Arial"/>
-          <w:color w:val="222222"/>
-          <w:shd w:val="clear" w:color="auto" w:fill="FFFFFF"/>
-        </w:rPr>
-      </w:pPr>
-      <w:r>
-        <w:rPr>
-          <w:rFonts w:ascii="Arial" w:hAnsi="Arial" w:cs="Arial"/>
-          <w:color w:val="222222"/>
-          <w:shd w:val="clear" w:color="auto" w:fill="FFFFFF"/>
-        </w:rPr>
-        <w:t>Tiramisu is a coffee-</w:t>
-      </w:r>
-      <w:r>
-        <w:rPr>
-          <w:rFonts w:ascii="Arial" w:hAnsi="Arial" w:cs="Arial"/>
-          <w:color w:val="222222"/>
-          <w:shd w:val="clear" w:color="auto" w:fill="FFFFFF"/>
-        </w:rPr>
-        <w:t>flavored</w:t>
-      </w:r>
-      <w:r>
-        <w:rPr>
-          <w:rFonts w:ascii="Arial" w:hAnsi="Arial" w:cs="Arial"/>
-          <w:color w:val="222222"/>
-          <w:shd w:val="clear" w:color="auto" w:fill="FFFFFF"/>
-        </w:rPr>
-        <w:t xml:space="preserve"> Italian dessert. It is made of ladyfingers dipped in coffee, layered with a whipped mixture of eggs, sugar and mascarpone cheese, </w:t>
-      </w:r>
-      <w:r>
-        <w:rPr>
-          <w:rFonts w:ascii="Arial" w:hAnsi="Arial" w:cs="Arial"/>
-          <w:color w:val="222222"/>
-          <w:shd w:val="clear" w:color="auto" w:fill="FFFFFF"/>
-        </w:rPr>
-        <w:t>spiced</w:t>
-      </w:r>
-      <w:r>
-        <w:rPr>
-          <w:rFonts w:ascii="Arial" w:hAnsi="Arial" w:cs="Arial"/>
-          <w:color w:val="222222"/>
-          <w:shd w:val="clear" w:color="auto" w:fill="FFFFFF"/>
-        </w:rPr>
-        <w:t xml:space="preserve"> with cocoa.</w:t>
-      </w:r>
-    </w:p>
-    <w:p>
-      <w:pPr>
-        <w:rPr>
-          <w:rFonts w:ascii="Arial" w:hAnsi="Arial" w:cs="Arial"/>
-          <w:color w:val="222222"/>
-          <w:shd w:val="clear" w:color="auto" w:fill="FFFFFF"/>
-        </w:rPr>
-      </w:pPr>
-    </w:p>
-    <w:p>
-      <w:pPr>
-        <w:rPr>
-          <w:rFonts w:ascii="Arial" w:hAnsi="Arial" w:cs="Arial"/>
-          <w:color w:val="222222"/>
-          <w:shd w:val="clear" w:color="auto" w:fill="FFFFFF"/>
-        </w:rPr>
-      </w:pPr>
-      <w:r>
-        <w:rPr>
-          <w:rFonts w:ascii="Arial" w:hAnsi="Arial" w:cs="Arial"/>
-          <w:color w:val="222222"/>
-          <w:shd w:val="clear" w:color="auto" w:fill="FFFFFF"/>
-        </w:rPr>
-        <w:t xml:space="preserve">Budino is a sweet Italian </w:t>
-      </w:r>
-      <w:r>
-        <w:rPr>
-          <w:rFonts w:ascii="Arial" w:hAnsi="Arial" w:cs="Arial"/>
-          <w:color w:val="222222"/>
-          <w:shd w:val="clear" w:color="auto" w:fill="FFFFFF"/>
-        </w:rPr>
-        <w:t>dessert</w:t>
-      </w:r>
-      <w:r>
-        <w:rPr>
-          <w:rFonts w:ascii="Arial" w:hAnsi="Arial" w:cs="Arial"/>
-          <w:color w:val="222222"/>
-          <w:shd w:val="clear" w:color="auto" w:fill="FFFFFF"/>
-        </w:rPr>
-        <w:t>, usually rich and creamy like a custard or pudding</w:t>
-      </w:r>
-      <w:r>
-        <w:rPr>
-          <w:rFonts w:ascii="Arial" w:hAnsi="Arial" w:cs="Arial"/>
-          <w:color w:val="222222"/>
-          <w:shd w:val="clear" w:color="auto" w:fill="FFFFFF"/>
-        </w:rPr>
-        <w:t xml:space="preserve">, </w:t>
-      </w:r>
-      <w:r>
-        <w:rPr>
-          <w:rFonts w:ascii="Arial" w:hAnsi="Arial" w:cs="Arial"/>
-          <w:color w:val="222222"/>
-          <w:shd w:val="clear" w:color="auto" w:fill="FFFFFF"/>
-        </w:rPr>
-        <w:t>made with butter, brown sugar, heavy cream, egg yolks, and vanilla</w:t>
-      </w:r>
-      <w:r>
-        <w:rPr>
-          <w:rFonts w:ascii="Arial" w:hAnsi="Arial" w:cs="Arial"/>
-          <w:color w:val="222222"/>
-          <w:shd w:val="clear" w:color="auto" w:fill="FFFFFF"/>
-        </w:rPr>
-        <w:t>.</w:t>
-      </w:r>
-    </w:p>
-    <w:p>
-      <w:pPr>
-        <w:rPr>
-          <w:rFonts w:ascii="Arial" w:hAnsi="Arial" w:cs="Arial"/>
-          <w:color w:val="222222"/>
-          <w:shd w:val="clear" w:color="auto" w:fill="FFFFFF"/>
-        </w:rPr>
-      </w:pPr>
-    </w:p>
-    <w:p>
-      <w:pPr>
-        <w:rPr>
-          <w:rFonts w:ascii="Arial" w:hAnsi="Arial" w:cs="Arial"/>
-          <w:color w:val="222222"/>
-          <w:shd w:val="clear" w:color="auto" w:fill="FFFFFF"/>
-        </w:rPr>
-      </w:pPr>
-      <w:r>
-        <w:rPr>
-          <w:rFonts w:ascii="Arial" w:hAnsi="Arial" w:cs="Arial"/>
-          <w:color w:val="222222"/>
-          <w:shd w:val="clear" w:color="auto" w:fill="FFFFFF"/>
-        </w:rPr>
-        <w:t xml:space="preserve">Italian fruit cake is a dessert </w:t>
-      </w:r>
-      <w:r>
-        <w:rPr>
-          <w:rFonts w:ascii="Arial" w:hAnsi="Arial" w:cs="Arial"/>
-          <w:color w:val="222222"/>
-          <w:shd w:val="clear" w:color="auto" w:fill="FFFFFF"/>
-        </w:rPr>
-        <w:t xml:space="preserve">made with </w:t>
-      </w:r>
-      <w:r>
-        <w:rPr>
-          <w:rFonts w:ascii="Arial" w:hAnsi="Arial" w:cs="Arial"/>
-          <w:color w:val="222222"/>
-          <w:shd w:val="clear" w:color="auto" w:fill="FFFFFF"/>
-        </w:rPr>
-        <w:t xml:space="preserve">abundant </w:t>
-      </w:r>
-      <w:r>
-        <w:rPr>
-          <w:rFonts w:ascii="Arial" w:hAnsi="Arial" w:cs="Arial"/>
-          <w:color w:val="222222"/>
-          <w:shd w:val="clear" w:color="auto" w:fill="FFFFFF"/>
-        </w:rPr>
-        <w:t>nuts, candied orange peel, dried fruits and aromatic spices</w:t>
-      </w:r>
-      <w:r>
-        <w:rPr>
-          <w:rFonts w:ascii="Arial" w:hAnsi="Arial" w:cs="Arial"/>
-          <w:color w:val="222222"/>
-          <w:shd w:val="clear" w:color="auto" w:fill="FFFFFF"/>
-        </w:rPr>
-        <w:t xml:space="preserve">; usually served with coffee or tea, it makes the day of </w:t>
-      </w:r>
-      <w:r>
-        <w:rPr>
-          <w:rFonts w:ascii="Arial" w:hAnsi="Arial" w:cs="Arial"/>
-          <w:color w:val="222222"/>
-          <w:shd w:val="clear" w:color="auto" w:fill="FFFFFF"/>
-        </w:rPr>
-        <w:t>children</w:t>
-      </w:r>
-      <w:r>
-        <w:rPr>
-          <w:rFonts w:ascii="Arial" w:hAnsi="Arial" w:cs="Arial"/>
-          <w:color w:val="222222"/>
-          <w:shd w:val="clear" w:color="auto" w:fill="FFFFFF"/>
-        </w:rPr>
-        <w:t xml:space="preserve"> and </w:t>
-      </w:r>
-      <w:r>
-        <w:rPr>
-          <w:rFonts w:ascii="Arial" w:hAnsi="Arial" w:cs="Arial"/>
-          <w:color w:val="222222"/>
-          <w:shd w:val="clear" w:color="auto" w:fill="FFFFFF"/>
-        </w:rPr>
-        <w:t>adults</w:t>
-      </w:r>
-      <w:r>
-        <w:rPr>
-          <w:rFonts w:ascii="Arial" w:hAnsi="Arial" w:cs="Arial"/>
-          <w:color w:val="222222"/>
-          <w:shd w:val="clear" w:color="auto" w:fill="FFFFFF"/>
-        </w:rPr>
-        <w:t>.</w:t>
-      </w:r>
-    </w:p>
-    <w:p>
-      <w:pPr>
-        <w:rPr>
-          <w:rFonts w:ascii="Arial" w:hAnsi="Arial" w:cs="Arial"/>
-          <w:color w:val="222222"/>
-          <w:shd w:val="clear" w:color="auto" w:fill="FFFFFF"/>
-        </w:rPr>
-      </w:pPr>
-    </w:p>
-    <w:p>
-      <w:pPr>
-        <w:rPr>
-          <w:rFonts w:ascii="Arial" w:hAnsi="Arial" w:cs="Arial"/>
-          <w:color w:val="222222"/>
-          <w:shd w:val="clear" w:color="auto" w:fill="FFFFFF"/>
-        </w:rPr>
-      </w:pPr>
-      <w:r>
-        <w:rPr>
-          <w:rFonts w:ascii="Arial" w:hAnsi="Arial" w:cs="Arial"/>
-          <w:color w:val="222222"/>
-          <w:shd w:val="clear" w:color="auto" w:fill="FFFFFF"/>
-        </w:rPr>
-        <w:t>C</w:t>
-      </w:r>
-      <w:r>
-        <w:rPr>
-          <w:rFonts w:ascii="Arial" w:hAnsi="Arial" w:cs="Arial"/>
-          <w:color w:val="222222"/>
-          <w:shd w:val="clear" w:color="auto" w:fill="FFFFFF"/>
-        </w:rPr>
-        <w:t xml:space="preserve">annoli is </w:t>
-      </w:r>
-      <w:r>
-        <w:rPr>
-          <w:rFonts w:ascii="Arial" w:hAnsi="Arial" w:cs="Arial"/>
-          <w:color w:val="222222"/>
-          <w:shd w:val="clear" w:color="auto" w:fill="FFFFFF"/>
-        </w:rPr>
-        <w:t xml:space="preserve">an </w:t>
-      </w:r>
-      <w:r>
-        <w:rPr>
-          <w:rFonts w:ascii="Arial" w:hAnsi="Arial" w:cs="Arial"/>
-          <w:color w:val="222222"/>
-          <w:shd w:val="clear" w:color="auto" w:fill="FFFFFF"/>
-        </w:rPr>
-        <w:t xml:space="preserve">Italian dessert </w:t>
-      </w:r>
-      <w:r>
-        <w:rPr>
-          <w:rFonts w:ascii="Arial" w:hAnsi="Arial" w:cs="Arial"/>
-          <w:color w:val="222222"/>
-          <w:shd w:val="clear" w:color="auto" w:fill="FFFFFF"/>
-        </w:rPr>
-        <w:t xml:space="preserve">made </w:t>
-      </w:r>
-      <w:r>
-        <w:rPr>
-          <w:rFonts w:ascii="Arial" w:hAnsi="Arial" w:cs="Arial"/>
-          <w:color w:val="222222"/>
-          <w:shd w:val="clear" w:color="auto" w:fill="FFFFFF"/>
-        </w:rPr>
-        <w:t xml:space="preserve">of </w:t>
-      </w:r>
-      <w:r>
-        <w:rPr>
-          <w:rFonts w:ascii="Arial" w:hAnsi="Arial" w:cs="Arial"/>
-          <w:color w:val="222222"/>
-          <w:shd w:val="clear" w:color="auto" w:fill="FFFFFF"/>
-        </w:rPr>
-        <w:t>pastry dough</w:t>
-      </w:r>
-      <w:r>
-        <w:rPr>
-          <w:rFonts w:ascii="Arial" w:hAnsi="Arial" w:cs="Arial"/>
-          <w:color w:val="222222"/>
-          <w:shd w:val="clear" w:color="auto" w:fill="FFFFFF"/>
-        </w:rPr>
-        <w:t xml:space="preserve">, </w:t>
-      </w:r>
-      <w:r>
-        <w:rPr>
-          <w:rFonts w:ascii="Arial" w:hAnsi="Arial" w:cs="Arial"/>
-          <w:color w:val="222222"/>
-          <w:shd w:val="clear" w:color="auto" w:fill="FFFFFF"/>
-        </w:rPr>
-        <w:t>shaped into a cone</w:t>
-      </w:r>
-      <w:r>
-        <w:rPr>
-          <w:rFonts w:ascii="Arial" w:hAnsi="Arial" w:cs="Arial"/>
-          <w:color w:val="222222"/>
-          <w:shd w:val="clear" w:color="auto" w:fill="FFFFFF"/>
-        </w:rPr>
-        <w:t xml:space="preserve"> </w:t>
-      </w:r>
-      <w:r>
-        <w:rPr>
-          <w:rFonts w:ascii="Arial" w:hAnsi="Arial" w:cs="Arial"/>
-          <w:color w:val="222222"/>
-          <w:shd w:val="clear" w:color="auto" w:fill="FFFFFF"/>
-        </w:rPr>
-        <w:t>and then fried</w:t>
-      </w:r>
-      <w:r>
-        <w:rPr>
-          <w:rFonts w:ascii="Arial" w:hAnsi="Arial" w:cs="Arial"/>
-          <w:color w:val="222222"/>
-          <w:shd w:val="clear" w:color="auto" w:fill="FFFFFF"/>
-        </w:rPr>
-        <w:t xml:space="preserve">. </w:t>
-      </w:r>
-      <w:r>
-        <w:rPr>
-          <w:rFonts w:ascii="Arial" w:hAnsi="Arial" w:cs="Arial"/>
-          <w:color w:val="222222"/>
-          <w:shd w:val="clear" w:color="auto" w:fill="FFFFFF"/>
-        </w:rPr>
-        <w:t>The creamy and sweet filling is made from ricotta</w:t>
-      </w:r>
-      <w:r>
-        <w:rPr>
-          <w:rFonts w:ascii="Arial" w:hAnsi="Arial" w:cs="Arial"/>
-          <w:color w:val="222222"/>
-          <w:shd w:val="clear" w:color="auto" w:fill="FFFFFF"/>
-        </w:rPr>
-        <w:t xml:space="preserve"> or </w:t>
-      </w:r>
-      <w:r>
-        <w:rPr>
-          <w:rFonts w:ascii="Arial" w:hAnsi="Arial" w:cs="Arial"/>
-          <w:color w:val="222222"/>
-          <w:shd w:val="clear" w:color="auto" w:fill="FFFFFF"/>
-        </w:rPr>
-        <w:t>mascarpone cheese</w:t>
-      </w:r>
-      <w:r>
-        <w:rPr>
-          <w:rFonts w:ascii="Arial" w:hAnsi="Arial" w:cs="Arial"/>
-          <w:color w:val="222222"/>
-          <w:shd w:val="clear" w:color="auto" w:fill="FFFFFF"/>
-        </w:rPr>
-        <w:t xml:space="preserve">, sprinkled with </w:t>
-      </w:r>
-      <w:r>
-        <w:rPr>
-          <w:rFonts w:ascii="Arial" w:hAnsi="Arial" w:cs="Arial"/>
-          <w:color w:val="222222"/>
-          <w:shd w:val="clear" w:color="auto" w:fill="FFFFFF"/>
-        </w:rPr>
-        <w:t>chocolate chips</w:t>
-      </w:r>
-      <w:r>
-        <w:rPr>
-          <w:rFonts w:ascii="Arial" w:hAnsi="Arial" w:cs="Arial"/>
-          <w:color w:val="222222"/>
-          <w:shd w:val="clear" w:color="auto" w:fill="FFFFFF"/>
-        </w:rPr>
-        <w:t>.</w:t>
-      </w:r>
-    </w:p>
-    <w:p>
-      <w:pPr>
-        <w:rPr>
-          <w:rFonts w:ascii="Arial" w:hAnsi="Arial" w:cs="Arial"/>
-          <w:color w:val="222222"/>
-          <w:shd w:val="clear" w:color="auto" w:fill="FFFFFF"/>
-        </w:rPr>
-      </w:pPr>
-    </w:p>
-    <w:p>
-      <w:pPr>
-        <w:rPr>
-          <w:rFonts w:ascii="Arial" w:hAnsi="Arial" w:cs="Arial"/>
-          <w:color w:val="222222"/>
-          <w:shd w:val="clear" w:color="auto" w:fill="FFFFFF"/>
-        </w:rPr>
-      </w:pPr>
-      <w:r>
-        <w:rPr>
-          <w:rFonts w:ascii="Arial" w:hAnsi="Arial" w:cs="Arial"/>
-          <w:color w:val="222222"/>
-          <w:shd w:val="clear" w:color="auto" w:fill="FFFFFF"/>
-        </w:rPr>
-        <w:t>Inspired by the classic baklava, this just</w:t>
-      </w:r>
-      <w:r>
-        <w:rPr>
-          <w:rFonts w:ascii="Arial" w:hAnsi="Arial" w:cs="Arial"/>
-          <w:color w:val="222222"/>
-          <w:shd w:val="clear" w:color="auto" w:fill="FFFFFF"/>
-        </w:rPr>
-        <w:t xml:space="preserve"> </w:t>
-      </w:r>
-      <w:r>
-        <w:rPr>
-          <w:rFonts w:ascii="Arial" w:hAnsi="Arial" w:cs="Arial"/>
-          <w:color w:val="222222"/>
-          <w:shd w:val="clear" w:color="auto" w:fill="FFFFFF"/>
-        </w:rPr>
-        <w:t>sweet</w:t>
-      </w:r>
-      <w:r>
-        <w:rPr>
-          <w:rFonts w:ascii="Arial" w:hAnsi="Arial" w:cs="Arial"/>
-          <w:color w:val="222222"/>
-          <w:shd w:val="clear" w:color="auto" w:fill="FFFFFF"/>
-        </w:rPr>
-        <w:t xml:space="preserve"> </w:t>
-      </w:r>
-      <w:r>
-        <w:rPr>
-          <w:rFonts w:ascii="Arial" w:hAnsi="Arial" w:cs="Arial"/>
-          <w:color w:val="222222"/>
-          <w:shd w:val="clear" w:color="auto" w:fill="FFFFFF"/>
-        </w:rPr>
-        <w:t>enough granola also makes a filling, protein and fiber</w:t>
-      </w:r>
-      <w:r>
-        <w:rPr>
-          <w:rFonts w:ascii="Arial" w:hAnsi="Arial" w:cs="Arial"/>
-          <w:color w:val="222222"/>
-          <w:shd w:val="clear" w:color="auto" w:fill="FFFFFF"/>
-        </w:rPr>
-        <w:t xml:space="preserve"> </w:t>
-      </w:r>
-      <w:r>
-        <w:rPr>
-          <w:rFonts w:ascii="Arial" w:hAnsi="Arial" w:cs="Arial"/>
-          <w:color w:val="222222"/>
-          <w:shd w:val="clear" w:color="auto" w:fill="FFFFFF"/>
-        </w:rPr>
-        <w:t>rich snack</w:t>
-      </w:r>
-      <w:r>
-        <w:rPr>
-          <w:rFonts w:ascii="Arial" w:hAnsi="Arial" w:cs="Arial"/>
-          <w:color w:val="222222"/>
-          <w:shd w:val="clear" w:color="auto" w:fill="FFFFFF"/>
-        </w:rPr>
-        <w:t xml:space="preserve">, </w:t>
-      </w:r>
-      <w:r>
-        <w:rPr>
-          <w:rFonts w:ascii="Arial" w:hAnsi="Arial" w:cs="Arial"/>
-          <w:color w:val="222222"/>
-          <w:shd w:val="clear" w:color="auto" w:fill="FFFFFF"/>
-        </w:rPr>
-        <w:t>toss</w:t>
-      </w:r>
-      <w:r>
-        <w:rPr>
-          <w:rFonts w:ascii="Arial" w:hAnsi="Arial" w:cs="Arial"/>
-          <w:color w:val="222222"/>
-          <w:shd w:val="clear" w:color="auto" w:fill="FFFFFF"/>
-        </w:rPr>
-        <w:t>ed</w:t>
-      </w:r>
-      <w:r>
-        <w:rPr>
-          <w:rFonts w:ascii="Arial" w:hAnsi="Arial" w:cs="Arial"/>
-          <w:color w:val="222222"/>
-          <w:shd w:val="clear" w:color="auto" w:fill="FFFFFF"/>
-        </w:rPr>
-        <w:t xml:space="preserve"> with salted pistachios and dried apricots.</w:t>
-      </w:r>
-    </w:p>
-    <w:p>
-      <w:pPr>
-        <w:rPr>
-          <w:rFonts w:ascii="Arial" w:hAnsi="Arial" w:cs="Arial"/>
-          <w:color w:val="222222"/>
-          <w:shd w:val="clear" w:color="auto" w:fill="FFFFFF"/>
-        </w:rPr>
-      </w:pPr>
-    </w:p>
-    <w:p>
-      <w:pPr>
-        <w:rPr>
-          <w:rFonts w:ascii="Arial" w:hAnsi="Arial" w:cs="Arial"/>
-          <w:color w:val="222222"/>
-          <w:shd w:val="clear" w:color="auto" w:fill="FFFFFF"/>
-        </w:rPr>
-      </w:pPr>
-      <w:r>
-        <w:rPr>
-          <w:rFonts w:ascii="Arial" w:hAnsi="Arial" w:cs="Arial"/>
-          <w:color w:val="222222"/>
-          <w:shd w:val="clear" w:color="auto" w:fill="FFFFFF"/>
-        </w:rPr>
-        <w:t xml:space="preserve">Our </w:t>
-      </w:r>
-      <w:r>
-        <w:rPr>
-          <w:rFonts w:ascii="Arial" w:hAnsi="Arial" w:cs="Arial"/>
-          <w:color w:val="222222"/>
-          <w:shd w:val="clear" w:color="auto" w:fill="FFFFFF"/>
-        </w:rPr>
-        <w:t xml:space="preserve">Italian </w:t>
-      </w:r>
-      <w:r>
-        <w:rPr>
-          <w:rFonts w:ascii="Arial" w:hAnsi="Arial" w:cs="Arial"/>
-          <w:color w:val="222222"/>
-          <w:shd w:val="clear" w:color="auto" w:fill="FFFFFF"/>
-        </w:rPr>
-        <w:t>c</w:t>
-      </w:r>
-      <w:r>
-        <w:rPr>
-          <w:rFonts w:ascii="Arial" w:hAnsi="Arial" w:cs="Arial"/>
-          <w:color w:val="222222"/>
-          <w:shd w:val="clear" w:color="auto" w:fill="FFFFFF"/>
-        </w:rPr>
-        <w:t xml:space="preserve">ream </w:t>
-      </w:r>
-      <w:r>
-        <w:rPr>
-          <w:rFonts w:ascii="Arial" w:hAnsi="Arial" w:cs="Arial"/>
-          <w:color w:val="222222"/>
-          <w:shd w:val="clear" w:color="auto" w:fill="FFFFFF"/>
-        </w:rPr>
-        <w:t>c</w:t>
-      </w:r>
-      <w:r>
-        <w:rPr>
-          <w:rFonts w:ascii="Arial" w:hAnsi="Arial" w:cs="Arial"/>
-          <w:color w:val="222222"/>
-          <w:shd w:val="clear" w:color="auto" w:fill="FFFFFF"/>
-        </w:rPr>
-        <w:t>ake has three layers of moist cake filled with shredded coconut and toasted pecans</w:t>
-      </w:r>
-      <w:r>
-        <w:rPr>
-          <w:rFonts w:ascii="Arial" w:hAnsi="Arial" w:cs="Arial"/>
-          <w:color w:val="222222"/>
-          <w:shd w:val="clear" w:color="auto" w:fill="FFFFFF"/>
-        </w:rPr>
-        <w:t xml:space="preserve">; </w:t>
-      </w:r>
-      <w:r>
-        <w:rPr>
-          <w:rFonts w:ascii="Arial" w:hAnsi="Arial" w:cs="Arial"/>
-          <w:color w:val="222222"/>
-          <w:shd w:val="clear" w:color="auto" w:fill="FFFFFF"/>
-        </w:rPr>
-        <w:t xml:space="preserve">filled and frosted with whipped cream </w:t>
-      </w:r>
-      <w:r>
-        <w:rPr>
-          <w:rFonts w:ascii="Arial" w:hAnsi="Arial" w:cs="Arial"/>
-          <w:color w:val="222222"/>
-          <w:shd w:val="clear" w:color="auto" w:fill="FFFFFF"/>
-        </w:rPr>
-        <w:t xml:space="preserve">and a </w:t>
-      </w:r>
-      <w:r>
-        <w:rPr>
-          <w:rFonts w:ascii="Arial" w:hAnsi="Arial" w:cs="Arial"/>
-          <w:color w:val="222222"/>
-          <w:shd w:val="clear" w:color="auto" w:fill="FFFFFF"/>
-        </w:rPr>
-        <w:t xml:space="preserve">cheese </w:t>
-      </w:r>
-      <w:r>
-        <w:rPr>
-          <w:rFonts w:ascii="Arial" w:hAnsi="Arial" w:cs="Arial"/>
-          <w:color w:val="222222"/>
-          <w:shd w:val="clear" w:color="auto" w:fill="FFFFFF"/>
-        </w:rPr>
-        <w:t>topping</w:t>
-      </w:r>
-      <w:r>
-        <w:rPr>
-          <w:rFonts w:ascii="Arial" w:hAnsi="Arial" w:cs="Arial"/>
-          <w:color w:val="222222"/>
-          <w:shd w:val="clear" w:color="auto" w:fill="FFFFFF"/>
-        </w:rPr>
-        <w:t xml:space="preserve"> for a lovely and classic cake</w:t>
-      </w:r>
-      <w:r>
-        <w:rPr>
-          <w:rFonts w:ascii="Arial" w:hAnsi="Arial" w:cs="Arial"/>
-          <w:color w:val="222222"/>
-          <w:shd w:val="clear" w:color="auto" w:fill="FFFFFF"/>
-        </w:rPr>
-        <w:t>.</w:t>
-      </w:r>
-    </w:p>
-    <w:p>
-      <w:pPr>
-        <w:rPr>
-          <w:rFonts w:ascii="Arial" w:hAnsi="Arial" w:cs="Arial"/>
-          <w:color w:val="222222"/>
-          <w:shd w:val="clear" w:color="auto" w:fill="FFFFFF"/>
-        </w:rPr>
-      </w:pPr>
-    </w:p>
-    <w:p>
-      <w:pPr>
-        <w:rPr>
-          <w:rFonts w:ascii="Arial" w:hAnsi="Arial" w:cs="Arial"/>
-          <w:color w:val="222222"/>
-          <w:shd w:val="clear" w:color="auto" w:fill="FFFFFF"/>
-        </w:rPr>
-      </w:pPr>
-      <w:r>
-        <w:rPr>
-          <w:rFonts w:ascii="Arial" w:hAnsi="Arial" w:cs="Arial"/>
-          <w:color w:val="222222"/>
-          <w:shd w:val="clear" w:color="auto" w:fill="FFFFFF"/>
-        </w:rPr>
         <w:t xml:space="preserve">Our Italian </w:t>
       </w:r>
       <w:r>
@@ -4009,23 +3925,7 @@
           <w:color w:val="222222"/>
           <w:shd w:val="clear" w:color="auto" w:fill="FFFFFF"/>
         </w:rPr>
-        <w:t xml:space="preserve">made with your </w:t>
-      </w:r>
-      <w:r>
-        <w:rPr>
-          <w:rFonts w:ascii="Arial" w:hAnsi="Arial" w:cs="Arial"/>
-          <w:color w:val="222222"/>
-          <w:shd w:val="clear" w:color="auto" w:fill="FFFFFF"/>
-        </w:rPr>
-        <w:t>favorite</w:t>
-      </w:r>
-      <w:r>
-        <w:rPr>
-          <w:rFonts w:ascii="Arial" w:hAnsi="Arial" w:cs="Arial"/>
-          <w:color w:val="222222"/>
-          <w:shd w:val="clear" w:color="auto" w:fill="FFFFFF"/>
-        </w:rPr>
-        <w:t xml:space="preserve"> variety of </w:t>
+        <w:t xml:space="preserve">made with your favorite variety of </w:t>
       </w:r>
       <w:r>
         <w:rPr>
@@ -4099,23 +3999,7 @@
           <w:color w:val="222222"/>
           <w:shd w:val="clear" w:color="auto" w:fill="FFFFFF"/>
         </w:rPr>
-        <w:t xml:space="preserve">Our Italian </w:t>
-      </w:r>
-      <w:r>
-        <w:rPr>
-          <w:rFonts w:ascii="Arial" w:hAnsi="Arial" w:cs="Arial"/>
-          <w:color w:val="222222"/>
-          <w:shd w:val="clear" w:color="auto" w:fill="FFFFFF"/>
-        </w:rPr>
-        <w:t xml:space="preserve">ice-cream and fruits </w:t>
-      </w:r>
-      <w:r>
-        <w:rPr>
-          <w:rFonts w:ascii="Arial" w:hAnsi="Arial" w:cs="Arial"/>
-          <w:color w:val="222222"/>
-          <w:shd w:val="clear" w:color="auto" w:fill="FFFFFF"/>
-        </w:rPr>
-        <w:t xml:space="preserve">is </w:t>
+        <w:t xml:space="preserve">Our Italian ice-cream and fruits is </w:t>
       </w:r>
       <w:r>
         <w:rPr>

</xml_diff>

<commit_message>
Completed tablet version of four pages of website, added more images, descriptions, text contents to fit space and layout, added media queries for menu in landscape mobile. All working properly.
</commit_message>
<xml_diff>
--- a/files/Okotoks_Pizza_Menu_Descriptions.docx
+++ b/files/Okotoks_Pizza_Menu_Descriptions.docx
@@ -4074,6 +4074,135 @@
           <w:shd w:val="clear" w:color="auto" w:fill="FFFFFF"/>
         </w:rPr>
       </w:pPr>
+    </w:p>
+    <w:p>
+      <w:pPr>
+        <w:rPr>
+          <w:rFonts w:ascii="Arial" w:hAnsi="Arial" w:cs="Arial"/>
+          <w:color w:val="222222"/>
+          <w:shd w:val="clear" w:color="auto" w:fill="FFFFFF"/>
+        </w:rPr>
+      </w:pPr>
+      <w:r>
+        <w:rPr>
+          <w:rFonts w:ascii="Arial" w:hAnsi="Arial" w:cs="Arial"/>
+          <w:color w:val="222222"/>
+          <w:shd w:val="clear" w:color="auto" w:fill="FFFFFF"/>
+        </w:rPr>
+        <w:t>Our c</w:t>
+      </w:r>
+      <w:r>
+        <w:rPr>
+          <w:rFonts w:ascii="Arial" w:hAnsi="Arial" w:cs="Arial"/>
+          <w:color w:val="222222"/>
+          <w:shd w:val="clear" w:color="auto" w:fill="FFFFFF"/>
+        </w:rPr>
+        <w:t>innamon</w:t>
+      </w:r>
+      <w:r>
+        <w:rPr>
+          <w:rFonts w:ascii="Arial" w:hAnsi="Arial" w:cs="Arial"/>
+          <w:color w:val="222222"/>
+          <w:shd w:val="clear" w:color="auto" w:fill="FFFFFF"/>
+        </w:rPr>
+        <w:t>-a</w:t>
+      </w:r>
+      <w:r>
+        <w:rPr>
+          <w:rFonts w:ascii="Arial" w:hAnsi="Arial" w:cs="Arial"/>
+          <w:color w:val="222222"/>
+          <w:shd w:val="clear" w:color="auto" w:fill="FFFFFF"/>
+        </w:rPr>
+        <w:t xml:space="preserve">pple </w:t>
+      </w:r>
+      <w:r>
+        <w:rPr>
+          <w:rFonts w:ascii="Arial" w:hAnsi="Arial" w:cs="Arial"/>
+          <w:color w:val="222222"/>
+          <w:shd w:val="clear" w:color="auto" w:fill="FFFFFF"/>
+        </w:rPr>
+        <w:t>p</w:t>
+      </w:r>
+      <w:r>
+        <w:rPr>
+          <w:rFonts w:ascii="Arial" w:hAnsi="Arial" w:cs="Arial"/>
+          <w:color w:val="222222"/>
+          <w:shd w:val="clear" w:color="auto" w:fill="FFFFFF"/>
+        </w:rPr>
+        <w:t>ie is</w:t>
+      </w:r>
+      <w:r>
+        <w:rPr>
+          <w:rFonts w:ascii="Arial" w:hAnsi="Arial" w:cs="Arial"/>
+          <w:color w:val="222222"/>
+          <w:shd w:val="clear" w:color="auto" w:fill="FFFFFF"/>
+        </w:rPr>
+        <w:t xml:space="preserve"> f</w:t>
+      </w:r>
+      <w:r>
+        <w:rPr>
+          <w:rFonts w:ascii="Arial" w:hAnsi="Arial" w:cs="Arial"/>
+          <w:color w:val="222222"/>
+          <w:shd w:val="clear" w:color="auto" w:fill="FFFFFF"/>
+        </w:rPr>
+        <w:t>lavored with white and brown sugar, loads of cinnamon and maple syrup</w:t>
+      </w:r>
+      <w:r>
+        <w:rPr>
+          <w:rFonts w:ascii="Arial" w:hAnsi="Arial" w:cs="Arial"/>
+          <w:color w:val="222222"/>
+          <w:shd w:val="clear" w:color="auto" w:fill="FFFFFF"/>
+        </w:rPr>
+        <w:t xml:space="preserve">; its </w:t>
+      </w:r>
+      <w:r>
+        <w:rPr>
+          <w:rFonts w:ascii="Arial" w:hAnsi="Arial" w:cs="Arial"/>
+          <w:color w:val="222222"/>
+          <w:shd w:val="clear" w:color="auto" w:fill="FFFFFF"/>
+        </w:rPr>
+        <w:t xml:space="preserve">crust </w:t>
+      </w:r>
+      <w:r>
+        <w:rPr>
+          <w:rFonts w:ascii="Arial" w:hAnsi="Arial" w:cs="Arial"/>
+          <w:color w:val="222222"/>
+          <w:shd w:val="clear" w:color="auto" w:fill="FFFFFF"/>
+        </w:rPr>
+        <w:t xml:space="preserve">is </w:t>
+      </w:r>
+      <w:r>
+        <w:rPr>
+          <w:rFonts w:ascii="Arial" w:hAnsi="Arial" w:cs="Arial"/>
+          <w:color w:val="222222"/>
+          <w:shd w:val="clear" w:color="auto" w:fill="FFFFFF"/>
+        </w:rPr>
+        <w:t>golden brown and the pie filling bubble</w:t>
+      </w:r>
+      <w:r>
+        <w:rPr>
+          <w:rFonts w:ascii="Arial" w:hAnsi="Arial" w:cs="Arial"/>
+          <w:color w:val="222222"/>
+          <w:shd w:val="clear" w:color="auto" w:fill="FFFFFF"/>
+        </w:rPr>
+        <w:t>s</w:t>
+      </w:r>
+      <w:r>
+        <w:rPr>
+          <w:rFonts w:ascii="Arial" w:hAnsi="Arial" w:cs="Arial"/>
+          <w:color w:val="222222"/>
+          <w:shd w:val="clear" w:color="auto" w:fill="FFFFFF"/>
+        </w:rPr>
+        <w:t xml:space="preserve"> through the lattice</w:t>
+      </w:r>
+      <w:r>
+        <w:rPr>
+          <w:rFonts w:ascii="Arial" w:hAnsi="Arial" w:cs="Arial"/>
+          <w:color w:val="222222"/>
+          <w:shd w:val="clear" w:color="auto" w:fill="FFFFFF"/>
+        </w:rPr>
+        <w:t>.</w:t>
+      </w:r>
     </w:p>
     <w:sectPr>
       <w:type w:val="continuous"/>

</xml_diff>